<commit_message>
"add deleted test classes"
</commit_message>
<xml_diff>
--- a/CarParkManagementSystemAnalyst.docx
+++ b/CarParkManagementSystemAnalyst.docx
@@ -1,6 +1,6 @@
 
 <file path=word/document.xml><?xml version="1.0" encoding="utf-8"?>
-<w:document xmlns:wpc="http://schemas.microsoft.com/office/word/2010/wordprocessingCanvas" xmlns:cx="http://schemas.microsoft.com/office/drawing/2014/chartex" xmlns:mc="http://schemas.openxmlformats.org/markup-compatibility/2006" xmlns:o="urn:schemas-microsoft-com:office:office" xmlns:r="http://schemas.openxmlformats.org/officeDocument/2006/relationships" xmlns:m="http://schemas.openxmlformats.org/officeDocument/2006/math" xmlns:v="urn:schemas-microsoft-com:vml" xmlns:wp14="http://schemas.microsoft.com/office/word/2010/wordprocessingDrawing" xmlns:wp="http://schemas.openxmlformats.org/drawingml/2006/wordprocessingDrawing" xmlns:w10="urn:schemas-microsoft-com:office:word" xmlns:w="http://schemas.openxmlformats.org/wordprocessingml/2006/main" xmlns:w14="http://schemas.microsoft.com/office/word/2010/wordml" xmlns:w15="http://schemas.microsoft.com/office/word/2012/wordml" xmlns:w16se="http://schemas.microsoft.com/office/word/2015/wordml/symex" xmlns:wpg="http://schemas.microsoft.com/office/word/2010/wordprocessingGroup" xmlns:wpi="http://schemas.microsoft.com/office/word/2010/wordprocessingInk" xmlns:wne="http://schemas.microsoft.com/office/word/2006/wordml" xmlns:wps="http://schemas.microsoft.com/office/word/2010/wordprocessingShape" mc:Ignorable="w14 w15 w16se wp14">
+<w:document xmlns:wpc="http://schemas.microsoft.com/office/word/2010/wordprocessingCanvas" xmlns:cx="http://schemas.microsoft.com/office/drawing/2014/chartex" xmlns:cx1="http://schemas.microsoft.com/office/drawing/2015/9/8/chartex" xmlns:cx2="http://schemas.microsoft.com/office/drawing/2015/10/21/chartex" xmlns:cx3="http://schemas.microsoft.com/office/drawing/2016/5/9/chartex" xmlns:cx4="http://schemas.microsoft.com/office/drawing/2016/5/10/chartex" xmlns:cx5="http://schemas.microsoft.com/office/drawing/2016/5/11/chartex" xmlns:cx6="http://schemas.microsoft.com/office/drawing/2016/5/12/chartex" xmlns:cx7="http://schemas.microsoft.com/office/drawing/2016/5/13/chartex" xmlns:cx8="http://schemas.microsoft.com/office/drawing/2016/5/14/chartex" xmlns:mc="http://schemas.openxmlformats.org/markup-compatibility/2006" xmlns:aink="http://schemas.microsoft.com/office/drawing/2016/ink" xmlns:am3d="http://schemas.microsoft.com/office/drawing/2017/model3d" xmlns:o="urn:schemas-microsoft-com:office:office" xmlns:r="http://schemas.openxmlformats.org/officeDocument/2006/relationships" xmlns:m="http://schemas.openxmlformats.org/officeDocument/2006/math" xmlns:v="urn:schemas-microsoft-com:vml" xmlns:wp14="http://schemas.microsoft.com/office/word/2010/wordprocessingDrawing" xmlns:wp="http://schemas.openxmlformats.org/drawingml/2006/wordprocessingDrawing" xmlns:w10="urn:schemas-microsoft-com:office:word" xmlns:w="http://schemas.openxmlformats.org/wordprocessingml/2006/main" xmlns:w14="http://schemas.microsoft.com/office/word/2010/wordml" xmlns:w15="http://schemas.microsoft.com/office/word/2012/wordml" xmlns:w16cex="http://schemas.microsoft.com/office/word/2018/wordml/cex" xmlns:w16cid="http://schemas.microsoft.com/office/word/2016/wordml/cid" xmlns:w16="http://schemas.microsoft.com/office/word/2018/wordml" xmlns:w16se="http://schemas.microsoft.com/office/word/2015/wordml/symex" xmlns:wpg="http://schemas.microsoft.com/office/word/2010/wordprocessingGroup" xmlns:wpi="http://schemas.microsoft.com/office/word/2010/wordprocessingInk" xmlns:wne="http://schemas.microsoft.com/office/word/2006/wordml" xmlns:wps="http://schemas.microsoft.com/office/word/2010/wordprocessingShape" mc:Ignorable="w14 w15 w16se w16cid w16 w16cex wp14">
   <w:body>
     <w:p>
       <w:pPr>
@@ -10,6 +10,264 @@
           <w:szCs w:val="58"/>
         </w:rPr>
       </w:pPr>
+      <w:r>
+        <w:rPr>
+          <w:noProof/>
+        </w:rPr>
+        <mc:AlternateContent>
+          <mc:Choice Requires="wpg">
+            <w:drawing>
+              <wp:anchor distT="0" distB="0" distL="114300" distR="114300" simplePos="0" relativeHeight="251659264" behindDoc="0" locked="0" layoutInCell="1" allowOverlap="1" wp14:anchorId="769852C6" wp14:editId="67154387">
+                <wp:simplePos x="0" y="0"/>
+                <wp:positionH relativeFrom="page">
+                  <wp:posOffset>121920</wp:posOffset>
+                </wp:positionH>
+                <wp:positionV relativeFrom="page">
+                  <wp:posOffset>45720</wp:posOffset>
+                </wp:positionV>
+                <wp:extent cx="7312660" cy="1215390"/>
+                <wp:effectExtent l="0" t="0" r="2540" b="1905"/>
+                <wp:wrapNone/>
+                <wp:docPr id="149" name="Group 149"/>
+                <wp:cNvGraphicFramePr/>
+                <a:graphic xmlns:a="http://schemas.openxmlformats.org/drawingml/2006/main">
+                  <a:graphicData uri="http://schemas.microsoft.com/office/word/2010/wordprocessingGroup">
+                    <wpg:wgp>
+                      <wpg:cNvGrpSpPr/>
+                      <wpg:grpSpPr>
+                        <a:xfrm>
+                          <a:off x="0" y="0"/>
+                          <a:ext cx="7312660" cy="1215390"/>
+                          <a:chOff x="0" y="-30500"/>
+                          <a:chExt cx="7315200" cy="1216152"/>
+                        </a:xfrm>
+                      </wpg:grpSpPr>
+                      <wps:wsp>
+                        <wps:cNvPr id="150" name="Rectangle 51"/>
+                        <wps:cNvSpPr/>
+                        <wps:spPr>
+                          <a:xfrm>
+                            <a:off x="0" y="-1"/>
+                            <a:ext cx="7315200" cy="1130373"/>
+                          </a:xfrm>
+                          <a:custGeom>
+                            <a:avLst/>
+                            <a:gdLst>
+                              <a:gd name="connsiteX0" fmla="*/ 0 w 7312660"/>
+                              <a:gd name="connsiteY0" fmla="*/ 0 h 1215390"/>
+                              <a:gd name="connsiteX1" fmla="*/ 7312660 w 7312660"/>
+                              <a:gd name="connsiteY1" fmla="*/ 0 h 1215390"/>
+                              <a:gd name="connsiteX2" fmla="*/ 7312660 w 7312660"/>
+                              <a:gd name="connsiteY2" fmla="*/ 1215390 h 1215390"/>
+                              <a:gd name="connsiteX3" fmla="*/ 0 w 7312660"/>
+                              <a:gd name="connsiteY3" fmla="*/ 1215390 h 1215390"/>
+                              <a:gd name="connsiteX4" fmla="*/ 0 w 7312660"/>
+                              <a:gd name="connsiteY4" fmla="*/ 0 h 1215390"/>
+                              <a:gd name="connsiteX0" fmla="*/ 0 w 7312660"/>
+                              <a:gd name="connsiteY0" fmla="*/ 0 h 1215390"/>
+                              <a:gd name="connsiteX1" fmla="*/ 7312660 w 7312660"/>
+                              <a:gd name="connsiteY1" fmla="*/ 0 h 1215390"/>
+                              <a:gd name="connsiteX2" fmla="*/ 7312660 w 7312660"/>
+                              <a:gd name="connsiteY2" fmla="*/ 1215390 h 1215390"/>
+                              <a:gd name="connsiteX3" fmla="*/ 3667125 w 7312660"/>
+                              <a:gd name="connsiteY3" fmla="*/ 1209675 h 1215390"/>
+                              <a:gd name="connsiteX4" fmla="*/ 0 w 7312660"/>
+                              <a:gd name="connsiteY4" fmla="*/ 1215390 h 1215390"/>
+                              <a:gd name="connsiteX5" fmla="*/ 0 w 7312660"/>
+                              <a:gd name="connsiteY5" fmla="*/ 0 h 1215390"/>
+                              <a:gd name="connsiteX0" fmla="*/ 0 w 7312660"/>
+                              <a:gd name="connsiteY0" fmla="*/ 0 h 1215390"/>
+                              <a:gd name="connsiteX1" fmla="*/ 7312660 w 7312660"/>
+                              <a:gd name="connsiteY1" fmla="*/ 0 h 1215390"/>
+                              <a:gd name="connsiteX2" fmla="*/ 7312660 w 7312660"/>
+                              <a:gd name="connsiteY2" fmla="*/ 1215390 h 1215390"/>
+                              <a:gd name="connsiteX3" fmla="*/ 3619500 w 7312660"/>
+                              <a:gd name="connsiteY3" fmla="*/ 733425 h 1215390"/>
+                              <a:gd name="connsiteX4" fmla="*/ 0 w 7312660"/>
+                              <a:gd name="connsiteY4" fmla="*/ 1215390 h 1215390"/>
+                              <a:gd name="connsiteX5" fmla="*/ 0 w 7312660"/>
+                              <a:gd name="connsiteY5" fmla="*/ 0 h 1215390"/>
+                              <a:gd name="connsiteX0" fmla="*/ 0 w 7312660"/>
+                              <a:gd name="connsiteY0" fmla="*/ 0 h 1215390"/>
+                              <a:gd name="connsiteX1" fmla="*/ 7312660 w 7312660"/>
+                              <a:gd name="connsiteY1" fmla="*/ 0 h 1215390"/>
+                              <a:gd name="connsiteX2" fmla="*/ 7312660 w 7312660"/>
+                              <a:gd name="connsiteY2" fmla="*/ 1129665 h 1215390"/>
+                              <a:gd name="connsiteX3" fmla="*/ 3619500 w 7312660"/>
+                              <a:gd name="connsiteY3" fmla="*/ 733425 h 1215390"/>
+                              <a:gd name="connsiteX4" fmla="*/ 0 w 7312660"/>
+                              <a:gd name="connsiteY4" fmla="*/ 1215390 h 1215390"/>
+                              <a:gd name="connsiteX5" fmla="*/ 0 w 7312660"/>
+                              <a:gd name="connsiteY5" fmla="*/ 0 h 1215390"/>
+                              <a:gd name="connsiteX0" fmla="*/ 9525 w 7322185"/>
+                              <a:gd name="connsiteY0" fmla="*/ 0 h 1129665"/>
+                              <a:gd name="connsiteX1" fmla="*/ 7322185 w 7322185"/>
+                              <a:gd name="connsiteY1" fmla="*/ 0 h 1129665"/>
+                              <a:gd name="connsiteX2" fmla="*/ 7322185 w 7322185"/>
+                              <a:gd name="connsiteY2" fmla="*/ 1129665 h 1129665"/>
+                              <a:gd name="connsiteX3" fmla="*/ 3629025 w 7322185"/>
+                              <a:gd name="connsiteY3" fmla="*/ 733425 h 1129665"/>
+                              <a:gd name="connsiteX4" fmla="*/ 0 w 7322185"/>
+                              <a:gd name="connsiteY4" fmla="*/ 1091565 h 1129665"/>
+                              <a:gd name="connsiteX5" fmla="*/ 9525 w 7322185"/>
+                              <a:gd name="connsiteY5" fmla="*/ 0 h 1129665"/>
+                              <a:gd name="connsiteX0" fmla="*/ 0 w 7312660"/>
+                              <a:gd name="connsiteY0" fmla="*/ 0 h 1129665"/>
+                              <a:gd name="connsiteX1" fmla="*/ 7312660 w 7312660"/>
+                              <a:gd name="connsiteY1" fmla="*/ 0 h 1129665"/>
+                              <a:gd name="connsiteX2" fmla="*/ 7312660 w 7312660"/>
+                              <a:gd name="connsiteY2" fmla="*/ 1129665 h 1129665"/>
+                              <a:gd name="connsiteX3" fmla="*/ 3619500 w 7312660"/>
+                              <a:gd name="connsiteY3" fmla="*/ 733425 h 1129665"/>
+                              <a:gd name="connsiteX4" fmla="*/ 0 w 7312660"/>
+                              <a:gd name="connsiteY4" fmla="*/ 1091565 h 1129665"/>
+                              <a:gd name="connsiteX5" fmla="*/ 0 w 7312660"/>
+                              <a:gd name="connsiteY5" fmla="*/ 0 h 1129665"/>
+                            </a:gdLst>
+                            <a:ahLst/>
+                            <a:cxnLst>
+                              <a:cxn ang="0">
+                                <a:pos x="connsiteX0" y="connsiteY0"/>
+                              </a:cxn>
+                              <a:cxn ang="0">
+                                <a:pos x="connsiteX1" y="connsiteY1"/>
+                              </a:cxn>
+                              <a:cxn ang="0">
+                                <a:pos x="connsiteX2" y="connsiteY2"/>
+                              </a:cxn>
+                              <a:cxn ang="0">
+                                <a:pos x="connsiteX3" y="connsiteY3"/>
+                              </a:cxn>
+                              <a:cxn ang="0">
+                                <a:pos x="connsiteX4" y="connsiteY4"/>
+                              </a:cxn>
+                              <a:cxn ang="0">
+                                <a:pos x="connsiteX5" y="connsiteY5"/>
+                              </a:cxn>
+                            </a:cxnLst>
+                            <a:rect l="l" t="t" r="r" b="b"/>
+                            <a:pathLst>
+                              <a:path w="7312660" h="1129665">
+                                <a:moveTo>
+                                  <a:pt x="0" y="0"/>
+                                </a:moveTo>
+                                <a:lnTo>
+                                  <a:pt x="7312660" y="0"/>
+                                </a:lnTo>
+                                <a:lnTo>
+                                  <a:pt x="7312660" y="1129665"/>
+                                </a:lnTo>
+                                <a:lnTo>
+                                  <a:pt x="3619500" y="733425"/>
+                                </a:lnTo>
+                                <a:lnTo>
+                                  <a:pt x="0" y="1091565"/>
+                                </a:lnTo>
+                                <a:lnTo>
+                                  <a:pt x="0" y="0"/>
+                                </a:lnTo>
+                                <a:close/>
+                              </a:path>
+                            </a:pathLst>
+                          </a:custGeom>
+                          <a:ln>
+                            <a:noFill/>
+                          </a:ln>
+                        </wps:spPr>
+                        <wps:style>
+                          <a:lnRef idx="2">
+                            <a:schemeClr val="accent1">
+                              <a:shade val="50000"/>
+                            </a:schemeClr>
+                          </a:lnRef>
+                          <a:fillRef idx="1">
+                            <a:schemeClr val="accent1"/>
+                          </a:fillRef>
+                          <a:effectRef idx="0">
+                            <a:schemeClr val="accent1"/>
+                          </a:effectRef>
+                          <a:fontRef idx="minor">
+                            <a:schemeClr val="lt1"/>
+                          </a:fontRef>
+                        </wps:style>
+                        <wps:bodyPr rot="0" spcFirstLastPara="0" vertOverflow="overflow" horzOverflow="overflow" vert="horz" wrap="square" lIns="91440" tIns="45720" rIns="91440" bIns="45720" numCol="1" spcCol="0" rtlCol="0" fromWordArt="0" anchor="ctr" anchorCtr="0" forceAA="0" compatLnSpc="1">
+                          <a:prstTxWarp prst="textNoShape">
+                            <a:avLst/>
+                          </a:prstTxWarp>
+                          <a:noAutofit/>
+                        </wps:bodyPr>
+                      </wps:wsp>
+                      <wps:wsp>
+                        <wps:cNvPr id="151" name="Rectangle 151"/>
+                        <wps:cNvSpPr/>
+                        <wps:spPr>
+                          <a:xfrm>
+                            <a:off x="0" y="-30500"/>
+                            <a:ext cx="7315200" cy="1216152"/>
+                          </a:xfrm>
+                          <a:prstGeom prst="rect">
+                            <a:avLst/>
+                          </a:prstGeom>
+                          <a:blipFill>
+                            <a:blip r:embed="rId7"/>
+                            <a:stretch>
+                              <a:fillRect r="-7574"/>
+                            </a:stretch>
+                          </a:blipFill>
+                          <a:ln>
+                            <a:noFill/>
+                          </a:ln>
+                        </wps:spPr>
+                        <wps:style>
+                          <a:lnRef idx="2">
+                            <a:schemeClr val="accent1">
+                              <a:shade val="50000"/>
+                            </a:schemeClr>
+                          </a:lnRef>
+                          <a:fillRef idx="1">
+                            <a:schemeClr val="accent1"/>
+                          </a:fillRef>
+                          <a:effectRef idx="0">
+                            <a:schemeClr val="accent1"/>
+                          </a:effectRef>
+                          <a:fontRef idx="minor">
+                            <a:schemeClr val="lt1"/>
+                          </a:fontRef>
+                        </wps:style>
+                        <wps:bodyPr rot="0" spcFirstLastPara="0" vertOverflow="overflow" horzOverflow="overflow" vert="horz" wrap="square" lIns="91440" tIns="45720" rIns="91440" bIns="45720" numCol="1" spcCol="0" rtlCol="0" fromWordArt="0" anchor="ctr" anchorCtr="0" forceAA="0" compatLnSpc="1">
+                          <a:prstTxWarp prst="textNoShape">
+                            <a:avLst/>
+                          </a:prstTxWarp>
+                          <a:noAutofit/>
+                        </wps:bodyPr>
+                      </wps:wsp>
+                    </wpg:wgp>
+                  </a:graphicData>
+                </a:graphic>
+                <wp14:sizeRelH relativeFrom="page">
+                  <wp14:pctWidth>0</wp14:pctWidth>
+                </wp14:sizeRelH>
+                <wp14:sizeRelV relativeFrom="page">
+                  <wp14:pctHeight>12100</wp14:pctHeight>
+                </wp14:sizeRelV>
+              </wp:anchor>
+            </w:drawing>
+          </mc:Choice>
+          <mc:Fallback>
+            <w:pict>
+              <v:group w14:anchorId="7BFB73AF" id="Group 149" o:spid="_x0000_s1026" style="position:absolute;margin-left:9.6pt;margin-top:3.6pt;width:575.8pt;height:95.7pt;z-index:251659264;mso-height-percent:121;mso-position-horizontal-relative:page;mso-position-vertical-relative:page;mso-height-percent:121" coordorigin=",-305" coordsize="73152,12161" o:gfxdata="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">
+                <v:shape id="Rectangle 51" o:spid="_x0000_s1027" style="position:absolute;width:73152;height:11303;visibility:visible;mso-wrap-style:square;v-text-anchor:middle" coordsize="7312660,1129665" o:gfxdata="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" path="m,l7312660,r,1129665l3619500,733425,,1091565,,xe" fillcolor="#4f81bd [3204]" stroked="f" strokeweight="2pt">
+                  <v:path arrowok="t" o:connecttype="custom" o:connectlocs="0,0;7315200,0;7315200,1130373;3620757,733885;0,1092249;0,0" o:connectangles="0,0,0,0,0,0"/>
+                </v:shape>
+                <v:rect id="Rectangle 151" o:spid="_x0000_s1028" style="position:absolute;top:-305;width:73152;height:12161;visibility:visible;mso-wrap-style:square;v-text-anchor:middle" o:gfxdata="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" stroked="f" strokeweight="2pt">
+                  <v:fill r:id="rId8" o:title="" recolor="t" rotate="t" type="frame"/>
+                </v:rect>
+                <w10:wrap anchorx="page" anchory="page"/>
+              </v:group>
+            </w:pict>
+          </mc:Fallback>
+        </mc:AlternateContent>
+      </w:r>
     </w:p>
     <w:p>
       <w:pPr>
@@ -19,6 +277,482 @@
           <w:szCs w:val="58"/>
         </w:rPr>
       </w:pPr>
+      <w:r>
+        <w:rPr>
+          <w:rFonts w:asciiTheme="majorBidi" w:hAnsiTheme="majorBidi" w:cstheme="majorBidi"/>
+          <w:b/>
+          <w:noProof/>
+          <w:sz w:val="28"/>
+          <w:szCs w:val="28"/>
+        </w:rPr>
+        <mc:AlternateContent>
+          <mc:Choice Requires="wps">
+            <w:drawing>
+              <wp:anchor distT="0" distB="0" distL="114300" distR="114300" simplePos="0" relativeHeight="251661312" behindDoc="0" locked="0" layoutInCell="1" allowOverlap="1" wp14:anchorId="0862BACE" wp14:editId="080C771E">
+                <wp:simplePos x="0" y="0"/>
+                <wp:positionH relativeFrom="margin">
+                  <wp:align>right</wp:align>
+                </wp:positionH>
+                <wp:positionV relativeFrom="paragraph">
+                  <wp:posOffset>700405</wp:posOffset>
+                </wp:positionV>
+                <wp:extent cx="6263640" cy="3131820"/>
+                <wp:effectExtent l="0" t="0" r="3810" b="0"/>
+                <wp:wrapNone/>
+                <wp:docPr id="3" name="Text Box 3"/>
+                <wp:cNvGraphicFramePr/>
+                <a:graphic xmlns:a="http://schemas.openxmlformats.org/drawingml/2006/main">
+                  <a:graphicData uri="http://schemas.microsoft.com/office/word/2010/wordprocessingShape">
+                    <wps:wsp>
+                      <wps:cNvSpPr txBox="1"/>
+                      <wps:spPr>
+                        <a:xfrm>
+                          <a:off x="0" y="0"/>
+                          <a:ext cx="6263640" cy="3131820"/>
+                        </a:xfrm>
+                        <a:prstGeom prst="rect">
+                          <a:avLst/>
+                        </a:prstGeom>
+                        <a:solidFill>
+                          <a:schemeClr val="lt1"/>
+                        </a:solidFill>
+                        <a:ln w="6350">
+                          <a:noFill/>
+                        </a:ln>
+                      </wps:spPr>
+                      <wps:txbx>
+                        <w:txbxContent>
+                          <w:p>
+                            <w:pPr>
+                              <w:jc w:val="center"/>
+                              <w:rPr>
+                                <w:b/>
+                                <w:bCs/>
+                                <w:sz w:val="40"/>
+                                <w:szCs w:val="40"/>
+                              </w:rPr>
+                            </w:pPr>
+                            <w:r>
+                              <w:rPr>
+                                <w:rFonts w:asciiTheme="majorBidi" w:hAnsiTheme="majorBidi" w:cstheme="majorBidi"/>
+                                <w:b/>
+                                <w:bCs/>
+                                <w:sz w:val="40"/>
+                                <w:szCs w:val="40"/>
+                              </w:rPr>
+                              <w:t>Final Report</w:t>
+                            </w:r>
+                            <w:r>
+                              <w:rPr>
+                                <w:rFonts w:asciiTheme="majorBidi" w:hAnsiTheme="majorBidi" w:cstheme="majorBidi"/>
+                                <w:b/>
+                                <w:bCs/>
+                                <w:sz w:val="40"/>
+                                <w:szCs w:val="40"/>
+                              </w:rPr>
+                              <w:t xml:space="preserve"> for Software Engineering</w:t>
+                            </w:r>
+                          </w:p>
+                          <w:p>
+                            <w:pPr>
+                              <w:jc w:val="center"/>
+                              <w:rPr>
+                                <w:rFonts w:asciiTheme="majorBidi" w:hAnsiTheme="majorBidi" w:cstheme="majorBidi"/>
+                                <w:b/>
+                                <w:bCs/>
+                                <w:sz w:val="52"/>
+                                <w:szCs w:val="52"/>
+                              </w:rPr>
+                            </w:pPr>
+                          </w:p>
+                          <w:p>
+                            <w:pPr>
+                              <w:jc w:val="center"/>
+                              <w:rPr>
+                                <w:rFonts w:asciiTheme="majorBidi" w:hAnsiTheme="majorBidi" w:cstheme="majorBidi"/>
+                                <w:bCs/>
+                                <w:color w:val="000000" w:themeColor="text1"/>
+                                <w:sz w:val="72"/>
+                                <w:szCs w:val="72"/>
+                                <w14:shadow w14:blurRad="38100" w14:dist="19050" w14:dir="2700000" w14:sx="100000" w14:sy="100000" w14:kx="0" w14:ky="0" w14:algn="tl">
+                                  <w14:schemeClr w14:val="dk1">
+                                    <w14:alpha w14:val="60000"/>
+                                  </w14:schemeClr>
+                                </w14:shadow>
+                                <w14:textOutline w14:w="0" w14:cap="flat" w14:cmpd="sng" w14:algn="ctr">
+                                  <w14:noFill/>
+                                  <w14:prstDash w14:val="solid"/>
+                                  <w14:round/>
+                                </w14:textOutline>
+                              </w:rPr>
+                            </w:pPr>
+                            <w:r>
+                              <w:rPr>
+                                <w:rFonts w:asciiTheme="majorBidi" w:hAnsiTheme="majorBidi" w:cstheme="majorBidi"/>
+                                <w:bCs/>
+                                <w:color w:val="000000" w:themeColor="text1"/>
+                                <w:sz w:val="72"/>
+                                <w:szCs w:val="72"/>
+                                <w14:shadow w14:blurRad="38100" w14:dist="19050" w14:dir="2700000" w14:sx="100000" w14:sy="100000" w14:kx="0" w14:ky="0" w14:algn="tl">
+                                  <w14:schemeClr w14:val="dk1">
+                                    <w14:alpha w14:val="60000"/>
+                                  </w14:schemeClr>
+                                </w14:shadow>
+                                <w14:textOutline w14:w="0" w14:cap="flat" w14:cmpd="sng" w14:algn="ctr">
+                                  <w14:noFill/>
+                                  <w14:prstDash w14:val="solid"/>
+                                  <w14:round/>
+                                </w14:textOutline>
+                              </w:rPr>
+                              <w:t>Car Park Management System</w:t>
+                            </w:r>
+                          </w:p>
+                          <w:p>
+                            <w:pPr>
+                              <w:jc w:val="center"/>
+                              <w:rPr>
+                                <w:rFonts w:asciiTheme="majorBidi" w:hAnsiTheme="majorBidi" w:cstheme="majorBidi"/>
+                                <w:b/>
+                                <w:bCs/>
+                                <w:sz w:val="72"/>
+                                <w:szCs w:val="72"/>
+                              </w:rPr>
+                            </w:pPr>
+                          </w:p>
+                          <w:p>
+                            <w:pPr>
+                              <w:jc w:val="center"/>
+                              <w:rPr>
+                                <w:rFonts w:asciiTheme="majorBidi" w:hAnsiTheme="majorBidi" w:cstheme="majorBidi"/>
+                                <w:sz w:val="36"/>
+                                <w:szCs w:val="36"/>
+                              </w:rPr>
+                            </w:pPr>
+                            <w:r>
+                              <w:rPr>
+                                <w:rFonts w:asciiTheme="majorBidi" w:hAnsiTheme="majorBidi" w:cstheme="majorBidi"/>
+                                <w:sz w:val="36"/>
+                                <w:szCs w:val="36"/>
+                              </w:rPr>
+                              <w:t xml:space="preserve">Professor: </w:t>
+                            </w:r>
+                            <w:r>
+                              <w:rPr>
+                                <w:rFonts w:asciiTheme="majorBidi" w:hAnsiTheme="majorBidi" w:cstheme="majorBidi"/>
+                                <w:sz w:val="36"/>
+                                <w:szCs w:val="36"/>
+                              </w:rPr>
+                              <w:t>Mohammad</w:t>
+                            </w:r>
+                            <w:r>
+                              <w:rPr>
+                                <w:rFonts w:asciiTheme="majorBidi" w:hAnsiTheme="majorBidi" w:cstheme="majorBidi"/>
+                                <w:sz w:val="36"/>
+                                <w:szCs w:val="36"/>
+                              </w:rPr>
+                              <w:t xml:space="preserve"> Reza</w:t>
+                            </w:r>
+                            <w:r>
+                              <w:rPr>
+                                <w:rFonts w:asciiTheme="majorBidi" w:hAnsiTheme="majorBidi" w:cstheme="majorBidi"/>
+                                <w:sz w:val="36"/>
+                                <w:szCs w:val="36"/>
+                              </w:rPr>
+                              <w:t xml:space="preserve"> </w:t>
+                            </w:r>
+                            <w:proofErr w:type="spellStart"/>
+                            <w:r>
+                              <w:rPr>
+                                <w:rFonts w:asciiTheme="majorBidi" w:hAnsiTheme="majorBidi" w:cstheme="majorBidi"/>
+                                <w:sz w:val="36"/>
+                                <w:szCs w:val="36"/>
+                              </w:rPr>
+                              <w:t>Ghaeli</w:t>
+                            </w:r>
+                            <w:proofErr w:type="spellEnd"/>
+                          </w:p>
+                          <w:p>
+                            <w:pPr>
+                              <w:jc w:val="center"/>
+                              <w:rPr>
+                                <w:rFonts w:asciiTheme="majorBidi" w:hAnsiTheme="majorBidi" w:cstheme="majorBidi"/>
+                                <w:sz w:val="36"/>
+                                <w:szCs w:val="36"/>
+                              </w:rPr>
+                            </w:pPr>
+                            <w:r>
+                              <w:rPr>
+                                <w:rFonts w:asciiTheme="majorBidi" w:hAnsiTheme="majorBidi" w:cstheme="majorBidi"/>
+                                <w:sz w:val="36"/>
+                                <w:szCs w:val="36"/>
+                              </w:rPr>
+                              <w:t>Group 5</w:t>
+                            </w:r>
+                          </w:p>
+                          <w:p>
+                            <w:pPr>
+                              <w:jc w:val="center"/>
+                              <w:rPr>
+                                <w:rFonts w:asciiTheme="majorBidi" w:hAnsiTheme="majorBidi" w:cstheme="majorBidi"/>
+                                <w:sz w:val="28"/>
+                                <w:szCs w:val="28"/>
+                              </w:rPr>
+                            </w:pPr>
+                            <w:r>
+                              <w:rPr>
+                                <w:rFonts w:asciiTheme="majorBidi" w:hAnsiTheme="majorBidi" w:cstheme="majorBidi"/>
+                                <w:sz w:val="28"/>
+                                <w:szCs w:val="28"/>
+                              </w:rPr>
+                              <w:t>Winter 2021</w:t>
+                            </w:r>
+                          </w:p>
+                          <w:p>
+                            <w:pPr>
+                              <w:jc w:val="center"/>
+                              <w:rPr>
+                                <w:rFonts w:asciiTheme="majorBidi" w:hAnsiTheme="majorBidi" w:cstheme="majorBidi"/>
+                                <w:b/>
+                                <w:bCs/>
+                                <w:sz w:val="52"/>
+                                <w:szCs w:val="52"/>
+                              </w:rPr>
+                            </w:pPr>
+                          </w:p>
+                        </w:txbxContent>
+                      </wps:txbx>
+                      <wps:bodyPr rot="0" spcFirstLastPara="0" vertOverflow="overflow" horzOverflow="overflow" vert="horz" wrap="square" lIns="91440" tIns="45720" rIns="91440" bIns="45720" numCol="1" spcCol="0" rtlCol="0" fromWordArt="0" anchor="t" anchorCtr="0" forceAA="0" compatLnSpc="1">
+                        <a:prstTxWarp prst="textNoShape">
+                          <a:avLst/>
+                        </a:prstTxWarp>
+                        <a:noAutofit/>
+                      </wps:bodyPr>
+                    </wps:wsp>
+                  </a:graphicData>
+                </a:graphic>
+                <wp14:sizeRelH relativeFrom="margin">
+                  <wp14:pctWidth>0</wp14:pctWidth>
+                </wp14:sizeRelH>
+                <wp14:sizeRelV relativeFrom="margin">
+                  <wp14:pctHeight>0</wp14:pctHeight>
+                </wp14:sizeRelV>
+              </wp:anchor>
+            </w:drawing>
+          </mc:Choice>
+          <mc:Fallback>
+            <w:pict>
+              <v:shapetype w14:anchorId="0862BACE" id="_x0000_t202" coordsize="21600,21600" o:spt="202" path="m,l,21600r21600,l21600,xe">
+                <v:stroke joinstyle="miter"/>
+                <v:path gradientshapeok="t" o:connecttype="rect"/>
+              </v:shapetype>
+              <v:shape id="Text Box 3" o:spid="_x0000_s1026" type="#_x0000_t202" style="position:absolute;margin-left:442pt;margin-top:55.15pt;width:493.2pt;height:246.6pt;z-index:251661312;visibility:visible;mso-wrap-style:square;mso-width-percent:0;mso-height-percent:0;mso-wrap-distance-left:9pt;mso-wrap-distance-top:0;mso-wrap-distance-right:9pt;mso-wrap-distance-bottom:0;mso-position-horizontal:right;mso-position-horizontal-relative:margin;mso-position-vertical:absolute;mso-position-vertical-relative:text;mso-width-percent:0;mso-height-percent:0;mso-width-relative:margin;mso-height-relative:margin;v-text-anchor:top" o:gfxdata="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" fillcolor="white [3201]" stroked="f" strokeweight=".5pt">
+                <v:textbox>
+                  <w:txbxContent>
+                    <w:p>
+                      <w:pPr>
+                        <w:jc w:val="center"/>
+                        <w:rPr>
+                          <w:b/>
+                          <w:bCs/>
+                          <w:sz w:val="40"/>
+                          <w:szCs w:val="40"/>
+                        </w:rPr>
+                      </w:pPr>
+                      <w:r>
+                        <w:rPr>
+                          <w:rFonts w:asciiTheme="majorBidi" w:hAnsiTheme="majorBidi" w:cstheme="majorBidi"/>
+                          <w:b/>
+                          <w:bCs/>
+                          <w:sz w:val="40"/>
+                          <w:szCs w:val="40"/>
+                        </w:rPr>
+                        <w:t>Final Report</w:t>
+                      </w:r>
+                      <w:r>
+                        <w:rPr>
+                          <w:rFonts w:asciiTheme="majorBidi" w:hAnsiTheme="majorBidi" w:cstheme="majorBidi"/>
+                          <w:b/>
+                          <w:bCs/>
+                          <w:sz w:val="40"/>
+                          <w:szCs w:val="40"/>
+                        </w:rPr>
+                        <w:t xml:space="preserve"> for Software Engineering</w:t>
+                      </w:r>
+                    </w:p>
+                    <w:p>
+                      <w:pPr>
+                        <w:jc w:val="center"/>
+                        <w:rPr>
+                          <w:rFonts w:asciiTheme="majorBidi" w:hAnsiTheme="majorBidi" w:cstheme="majorBidi"/>
+                          <w:b/>
+                          <w:bCs/>
+                          <w:sz w:val="52"/>
+                          <w:szCs w:val="52"/>
+                        </w:rPr>
+                      </w:pPr>
+                    </w:p>
+                    <w:p>
+                      <w:pPr>
+                        <w:jc w:val="center"/>
+                        <w:rPr>
+                          <w:rFonts w:asciiTheme="majorBidi" w:hAnsiTheme="majorBidi" w:cstheme="majorBidi"/>
+                          <w:bCs/>
+                          <w:color w:val="000000" w:themeColor="text1"/>
+                          <w:sz w:val="72"/>
+                          <w:szCs w:val="72"/>
+                          <w14:shadow w14:blurRad="38100" w14:dist="19050" w14:dir="2700000" w14:sx="100000" w14:sy="100000" w14:kx="0" w14:ky="0" w14:algn="tl">
+                            <w14:schemeClr w14:val="dk1">
+                              <w14:alpha w14:val="60000"/>
+                            </w14:schemeClr>
+                          </w14:shadow>
+                          <w14:textOutline w14:w="0" w14:cap="flat" w14:cmpd="sng" w14:algn="ctr">
+                            <w14:noFill/>
+                            <w14:prstDash w14:val="solid"/>
+                            <w14:round/>
+                          </w14:textOutline>
+                        </w:rPr>
+                      </w:pPr>
+                      <w:r>
+                        <w:rPr>
+                          <w:rFonts w:asciiTheme="majorBidi" w:hAnsiTheme="majorBidi" w:cstheme="majorBidi"/>
+                          <w:bCs/>
+                          <w:color w:val="000000" w:themeColor="text1"/>
+                          <w:sz w:val="72"/>
+                          <w:szCs w:val="72"/>
+                          <w14:shadow w14:blurRad="38100" w14:dist="19050" w14:dir="2700000" w14:sx="100000" w14:sy="100000" w14:kx="0" w14:ky="0" w14:algn="tl">
+                            <w14:schemeClr w14:val="dk1">
+                              <w14:alpha w14:val="60000"/>
+                            </w14:schemeClr>
+                          </w14:shadow>
+                          <w14:textOutline w14:w="0" w14:cap="flat" w14:cmpd="sng" w14:algn="ctr">
+                            <w14:noFill/>
+                            <w14:prstDash w14:val="solid"/>
+                            <w14:round/>
+                          </w14:textOutline>
+                        </w:rPr>
+                        <w:t>Car Park Management System</w:t>
+                      </w:r>
+                    </w:p>
+                    <w:p>
+                      <w:pPr>
+                        <w:jc w:val="center"/>
+                        <w:rPr>
+                          <w:rFonts w:asciiTheme="majorBidi" w:hAnsiTheme="majorBidi" w:cstheme="majorBidi"/>
+                          <w:b/>
+                          <w:bCs/>
+                          <w:sz w:val="72"/>
+                          <w:szCs w:val="72"/>
+                        </w:rPr>
+                      </w:pPr>
+                    </w:p>
+                    <w:p>
+                      <w:pPr>
+                        <w:jc w:val="center"/>
+                        <w:rPr>
+                          <w:rFonts w:asciiTheme="majorBidi" w:hAnsiTheme="majorBidi" w:cstheme="majorBidi"/>
+                          <w:sz w:val="36"/>
+                          <w:szCs w:val="36"/>
+                        </w:rPr>
+                      </w:pPr>
+                      <w:r>
+                        <w:rPr>
+                          <w:rFonts w:asciiTheme="majorBidi" w:hAnsiTheme="majorBidi" w:cstheme="majorBidi"/>
+                          <w:sz w:val="36"/>
+                          <w:szCs w:val="36"/>
+                        </w:rPr>
+                        <w:t xml:space="preserve">Professor: </w:t>
+                      </w:r>
+                      <w:r>
+                        <w:rPr>
+                          <w:rFonts w:asciiTheme="majorBidi" w:hAnsiTheme="majorBidi" w:cstheme="majorBidi"/>
+                          <w:sz w:val="36"/>
+                          <w:szCs w:val="36"/>
+                        </w:rPr>
+                        <w:t>Mohammad</w:t>
+                      </w:r>
+                      <w:r>
+                        <w:rPr>
+                          <w:rFonts w:asciiTheme="majorBidi" w:hAnsiTheme="majorBidi" w:cstheme="majorBidi"/>
+                          <w:sz w:val="36"/>
+                          <w:szCs w:val="36"/>
+                        </w:rPr>
+                        <w:t xml:space="preserve"> Reza</w:t>
+                      </w:r>
+                      <w:r>
+                        <w:rPr>
+                          <w:rFonts w:asciiTheme="majorBidi" w:hAnsiTheme="majorBidi" w:cstheme="majorBidi"/>
+                          <w:sz w:val="36"/>
+                          <w:szCs w:val="36"/>
+                        </w:rPr>
+                        <w:t xml:space="preserve"> </w:t>
+                      </w:r>
+                      <w:proofErr w:type="spellStart"/>
+                      <w:r>
+                        <w:rPr>
+                          <w:rFonts w:asciiTheme="majorBidi" w:hAnsiTheme="majorBidi" w:cstheme="majorBidi"/>
+                          <w:sz w:val="36"/>
+                          <w:szCs w:val="36"/>
+                        </w:rPr>
+                        <w:t>Ghaeli</w:t>
+                      </w:r>
+                      <w:proofErr w:type="spellEnd"/>
+                    </w:p>
+                    <w:p>
+                      <w:pPr>
+                        <w:jc w:val="center"/>
+                        <w:rPr>
+                          <w:rFonts w:asciiTheme="majorBidi" w:hAnsiTheme="majorBidi" w:cstheme="majorBidi"/>
+                          <w:sz w:val="36"/>
+                          <w:szCs w:val="36"/>
+                        </w:rPr>
+                      </w:pPr>
+                      <w:r>
+                        <w:rPr>
+                          <w:rFonts w:asciiTheme="majorBidi" w:hAnsiTheme="majorBidi" w:cstheme="majorBidi"/>
+                          <w:sz w:val="36"/>
+                          <w:szCs w:val="36"/>
+                        </w:rPr>
+                        <w:t>Group 5</w:t>
+                      </w:r>
+                    </w:p>
+                    <w:p>
+                      <w:pPr>
+                        <w:jc w:val="center"/>
+                        <w:rPr>
+                          <w:rFonts w:asciiTheme="majorBidi" w:hAnsiTheme="majorBidi" w:cstheme="majorBidi"/>
+                          <w:sz w:val="28"/>
+                          <w:szCs w:val="28"/>
+                        </w:rPr>
+                      </w:pPr>
+                      <w:r>
+                        <w:rPr>
+                          <w:rFonts w:asciiTheme="majorBidi" w:hAnsiTheme="majorBidi" w:cstheme="majorBidi"/>
+                          <w:sz w:val="28"/>
+                          <w:szCs w:val="28"/>
+                        </w:rPr>
+                        <w:t>Winter 2021</w:t>
+                      </w:r>
+                    </w:p>
+                    <w:p>
+                      <w:pPr>
+                        <w:jc w:val="center"/>
+                        <w:rPr>
+                          <w:rFonts w:asciiTheme="majorBidi" w:hAnsiTheme="majorBidi" w:cstheme="majorBidi"/>
+                          <w:b/>
+                          <w:bCs/>
+                          <w:sz w:val="52"/>
+                          <w:szCs w:val="52"/>
+                        </w:rPr>
+                      </w:pPr>
+                    </w:p>
+                  </w:txbxContent>
+                </v:textbox>
+                <w10:wrap anchorx="margin"/>
+              </v:shape>
+            </w:pict>
+          </mc:Fallback>
+        </mc:AlternateContent>
+      </w:r>
     </w:p>
     <w:p>
       <w:pPr>
@@ -41,18 +775,128 @@
     <w:p>
       <w:pPr>
         <w:spacing w:before="240" w:after="240"/>
-        <w:jc w:val="center"/>
         <w:rPr>
           <w:sz w:val="58"/>
           <w:szCs w:val="58"/>
         </w:rPr>
       </w:pPr>
-      <w:r>
+    </w:p>
+    <w:p>
+      <w:pPr>
+        <w:spacing w:before="240" w:after="240"/>
         <w:rPr>
           <w:sz w:val="58"/>
           <w:szCs w:val="58"/>
         </w:rPr>
-        <w:t>Car Park Management System</w:t>
+      </w:pPr>
+    </w:p>
+    <w:p>
+      <w:pPr>
+        <w:spacing w:before="240" w:after="240"/>
+        <w:rPr>
+          <w:sz w:val="58"/>
+          <w:szCs w:val="58"/>
+        </w:rPr>
+      </w:pPr>
+    </w:p>
+    <w:p>
+      <w:pPr>
+        <w:spacing w:before="240" w:after="240"/>
+        <w:rPr>
+          <w:sz w:val="58"/>
+          <w:szCs w:val="58"/>
+        </w:rPr>
+      </w:pPr>
+    </w:p>
+    <w:p>
+      <w:pPr>
+        <w:spacing w:before="240" w:after="240"/>
+        <w:rPr>
+          <w:sz w:val="58"/>
+          <w:szCs w:val="58"/>
+        </w:rPr>
+      </w:pPr>
+    </w:p>
+    <w:p>
+      <w:pPr>
+        <w:jc w:val="center"/>
+        <w:rPr>
+          <w:rFonts w:asciiTheme="majorBidi" w:hAnsiTheme="majorBidi" w:cstheme="majorBidi"/>
+          <w:sz w:val="28"/>
+          <w:szCs w:val="28"/>
+        </w:rPr>
+      </w:pPr>
+      <w:r>
+        <w:rPr>
+          <w:rFonts w:asciiTheme="majorBidi" w:hAnsiTheme="majorBidi" w:cstheme="majorBidi"/>
+          <w:sz w:val="28"/>
+          <w:szCs w:val="28"/>
+        </w:rPr>
+        <w:t>Jacky Lam (300307441)</w:t>
+      </w:r>
+    </w:p>
+    <w:p>
+      <w:pPr>
+        <w:jc w:val="center"/>
+        <w:rPr>
+          <w:rFonts w:asciiTheme="majorBidi" w:hAnsiTheme="majorBidi" w:cstheme="majorBidi"/>
+          <w:sz w:val="28"/>
+          <w:szCs w:val="28"/>
+        </w:rPr>
+      </w:pPr>
+      <w:proofErr w:type="spellStart"/>
+      <w:r>
+        <w:rPr>
+          <w:rFonts w:asciiTheme="majorBidi" w:hAnsiTheme="majorBidi" w:cstheme="majorBidi"/>
+          <w:sz w:val="28"/>
+          <w:szCs w:val="28"/>
+        </w:rPr>
+        <w:t>Soheila</w:t>
+      </w:r>
+      <w:proofErr w:type="spellEnd"/>
+      <w:r>
+        <w:rPr>
+          <w:rFonts w:asciiTheme="majorBidi" w:hAnsiTheme="majorBidi" w:cstheme="majorBidi"/>
+          <w:sz w:val="28"/>
+          <w:szCs w:val="28"/>
+        </w:rPr>
+        <w:t xml:space="preserve"> Hosseini (300311938)</w:t>
+      </w:r>
+    </w:p>
+    <w:p>
+      <w:pPr>
+        <w:jc w:val="center"/>
+        <w:rPr>
+          <w:rFonts w:asciiTheme="majorBidi" w:hAnsiTheme="majorBidi" w:cstheme="majorBidi"/>
+          <w:sz w:val="28"/>
+          <w:szCs w:val="28"/>
+        </w:rPr>
+      </w:pPr>
+      <w:r>
+        <w:rPr>
+          <w:rFonts w:asciiTheme="majorBidi" w:hAnsiTheme="majorBidi" w:cstheme="majorBidi"/>
+          <w:sz w:val="28"/>
+          <w:szCs w:val="28"/>
+        </w:rPr>
+        <w:t>Golazin Abolfathi (300324007)</w:t>
+      </w:r>
+    </w:p>
+    <w:p>
+      <w:pPr>
+        <w:jc w:val="center"/>
+        <w:rPr>
+          <w:rFonts w:asciiTheme="majorBidi" w:hAnsiTheme="majorBidi" w:cstheme="majorBidi"/>
+          <w:sz w:val="28"/>
+          <w:szCs w:val="28"/>
+        </w:rPr>
+      </w:pPr>
+      <w:r>
+        <w:rPr>
+          <w:rFonts w:asciiTheme="majorBidi" w:hAnsiTheme="majorBidi" w:cstheme="majorBidi"/>
+          <w:sz w:val="28"/>
+          <w:szCs w:val="28"/>
+        </w:rPr>
+        <w:t>York Bosco Li (300271244)</w:t>
       </w:r>
     </w:p>
     <w:p>
@@ -64,225 +908,57 @@
           <w:szCs w:val="48"/>
         </w:rPr>
       </w:pPr>
-      <w:r>
-        <w:rPr>
-          <w:sz w:val="48"/>
-          <w:szCs w:val="48"/>
-        </w:rPr>
-        <w:t>Report</w:t>
-      </w:r>
-      <w:r>
-        <w:rPr>
-          <w:sz w:val="48"/>
-          <w:szCs w:val="48"/>
-        </w:rPr>
-        <w:t xml:space="preserve"> assembled April 1, 2021</w:t>
-      </w:r>
+    </w:p>
+    <w:p>
+      <w:pPr>
+        <w:spacing w:before="240" w:after="240"/>
+        <w:rPr>
+          <w:sz w:val="58"/>
+          <w:szCs w:val="58"/>
+        </w:rPr>
+      </w:pPr>
+    </w:p>
+    <w:p>
+      <w:pPr>
+        <w:spacing w:before="240" w:after="240"/>
+        <w:rPr>
+          <w:sz w:val="58"/>
+          <w:szCs w:val="58"/>
+        </w:rPr>
+      </w:pPr>
+    </w:p>
+    <w:p>
+      <w:pPr>
+        <w:spacing w:before="240" w:after="240"/>
+        <w:rPr>
+          <w:sz w:val="58"/>
+          <w:szCs w:val="58"/>
+        </w:rPr>
+      </w:pPr>
+    </w:p>
+    <w:p>
+      <w:pPr>
+        <w:spacing w:before="240" w:after="240"/>
+        <w:rPr>
+          <w:sz w:val="58"/>
+          <w:szCs w:val="58"/>
+        </w:rPr>
+      </w:pPr>
     </w:p>
     <w:p>
       <w:pPr>
         <w:spacing w:before="240" w:after="240"/>
         <w:jc w:val="center"/>
         <w:rPr>
-          <w:sz w:val="36"/>
-          <w:szCs w:val="36"/>
-        </w:rPr>
-      </w:pPr>
-      <w:r>
-        <w:rPr>
-          <w:sz w:val="36"/>
-          <w:szCs w:val="36"/>
-        </w:rPr>
-        <w:t>By</w:t>
-      </w:r>
-    </w:p>
-    <w:p>
-      <w:pPr>
-        <w:spacing w:before="240" w:after="240"/>
-        <w:jc w:val="center"/>
-        <w:rPr>
-          <w:sz w:val="36"/>
-          <w:szCs w:val="36"/>
-        </w:rPr>
-      </w:pPr>
-      <w:r>
-        <w:rPr>
-          <w:sz w:val="36"/>
-          <w:szCs w:val="36"/>
-        </w:rPr>
-        <w:t xml:space="preserve">Jacky </w:t>
-      </w:r>
-      <w:proofErr w:type="gramStart"/>
-      <w:r>
-        <w:rPr>
-          <w:sz w:val="36"/>
-          <w:szCs w:val="36"/>
-        </w:rPr>
-        <w:t>Lam(</w:t>
-      </w:r>
-      <w:proofErr w:type="gramEnd"/>
-      <w:r>
-        <w:rPr>
-          <w:sz w:val="36"/>
-          <w:szCs w:val="36"/>
-        </w:rPr>
-        <w:t>300307441)</w:t>
-      </w:r>
-    </w:p>
-    <w:p>
-      <w:pPr>
-        <w:spacing w:before="240" w:after="240"/>
-        <w:jc w:val="center"/>
-        <w:rPr>
-          <w:sz w:val="36"/>
-          <w:szCs w:val="36"/>
-        </w:rPr>
-      </w:pPr>
-      <w:proofErr w:type="spellStart"/>
-      <w:r>
-        <w:rPr>
-          <w:sz w:val="36"/>
-          <w:szCs w:val="36"/>
-        </w:rPr>
-        <w:t>Soheila</w:t>
-      </w:r>
-      <w:proofErr w:type="spellEnd"/>
-      <w:r>
-        <w:rPr>
-          <w:sz w:val="36"/>
-          <w:szCs w:val="36"/>
-        </w:rPr>
-        <w:t xml:space="preserve"> </w:t>
-      </w:r>
-      <w:proofErr w:type="spellStart"/>
-      <w:r>
-        <w:rPr>
-          <w:sz w:val="36"/>
-          <w:szCs w:val="36"/>
-        </w:rPr>
-        <w:t>H</w:t>
-      </w:r>
-      <w:r>
-        <w:rPr>
-          <w:sz w:val="36"/>
-          <w:szCs w:val="36"/>
-        </w:rPr>
-        <w:t>oseini</w:t>
-      </w:r>
-      <w:proofErr w:type="spellEnd"/>
-    </w:p>
-    <w:p>
-      <w:pPr>
-        <w:spacing w:before="240" w:after="240"/>
-        <w:jc w:val="center"/>
-        <w:rPr>
-          <w:sz w:val="36"/>
-          <w:szCs w:val="36"/>
-        </w:rPr>
-      </w:pPr>
-      <w:proofErr w:type="spellStart"/>
-      <w:r>
-        <w:rPr>
-          <w:sz w:val="36"/>
-          <w:szCs w:val="36"/>
-        </w:rPr>
-        <w:t>Golazin</w:t>
-      </w:r>
-      <w:bookmarkStart w:id="0" w:name="_GoBack"/>
-      <w:bookmarkEnd w:id="0"/>
-      <w:proofErr w:type="spellEnd"/>
-    </w:p>
-    <w:p>
-      <w:pPr>
-        <w:spacing w:before="240" w:after="240"/>
-        <w:jc w:val="center"/>
-        <w:rPr>
-          <w:sz w:val="48"/>
-          <w:szCs w:val="48"/>
-        </w:rPr>
-      </w:pPr>
-      <w:r>
-        <w:rPr>
-          <w:sz w:val="36"/>
-          <w:szCs w:val="36"/>
-        </w:rPr>
-        <w:t xml:space="preserve">Bosco </w:t>
-      </w:r>
-      <w:proofErr w:type="gramStart"/>
-      <w:r>
-        <w:rPr>
-          <w:sz w:val="36"/>
-          <w:szCs w:val="36"/>
-        </w:rPr>
-        <w:t>Li(</w:t>
-      </w:r>
-      <w:proofErr w:type="gramEnd"/>
-      <w:r>
-        <w:rPr>
-          <w:sz w:val="36"/>
-          <w:szCs w:val="36"/>
-        </w:rPr>
-        <w:t>300271244</w:t>
-      </w:r>
-      <w:r>
-        <w:rPr>
-          <w:sz w:val="36"/>
-          <w:szCs w:val="36"/>
-        </w:rPr>
-        <w:t xml:space="preserve">) </w:t>
-      </w:r>
-    </w:p>
-    <w:p>
-      <w:pPr>
-        <w:spacing w:before="240" w:after="240"/>
-        <w:rPr>
           <w:sz w:val="58"/>
           <w:szCs w:val="58"/>
         </w:rPr>
       </w:pPr>
-    </w:p>
-    <w:p>
-      <w:pPr>
-        <w:spacing w:before="240" w:after="240"/>
+      <w:r>
         <w:rPr>
           <w:sz w:val="58"/>
           <w:szCs w:val="58"/>
         </w:rPr>
-      </w:pPr>
-    </w:p>
-    <w:p>
-      <w:pPr>
-        <w:spacing w:before="240" w:after="240"/>
-        <w:rPr>
-          <w:sz w:val="58"/>
-          <w:szCs w:val="58"/>
-        </w:rPr>
-      </w:pPr>
-    </w:p>
-    <w:p>
-      <w:pPr>
-        <w:spacing w:before="240" w:after="240"/>
-        <w:rPr>
-          <w:sz w:val="58"/>
-          <w:szCs w:val="58"/>
-        </w:rPr>
-      </w:pPr>
-    </w:p>
-    <w:p>
-      <w:pPr>
-        <w:spacing w:before="240" w:after="240"/>
-        <w:jc w:val="center"/>
-        <w:rPr>
-          <w:sz w:val="58"/>
-          <w:szCs w:val="58"/>
-        </w:rPr>
-      </w:pPr>
-      <w:r>
-        <w:rPr>
-          <w:sz w:val="58"/>
-          <w:szCs w:val="58"/>
-        </w:rPr>
-        <w:lastRenderedPageBreak/>
         <w:t>Table of Contents</w:t>
       </w:r>
     </w:p>
@@ -323,6 +999,7 @@
         </w:rPr>
         <w:t>Use Case Diagram…………………………………………</w:t>
       </w:r>
+      <w:proofErr w:type="gramStart"/>
       <w:r>
         <w:rPr>
           <w:sz w:val="36"/>
@@ -330,6 +1007,7 @@
         </w:rPr>
         <w:t>2</w:t>
       </w:r>
+      <w:proofErr w:type="gramEnd"/>
     </w:p>
     <w:p>
       <w:pPr>
@@ -571,7 +1249,6 @@
           <w:sz w:val="28"/>
           <w:szCs w:val="28"/>
         </w:rPr>
-        <w:lastRenderedPageBreak/>
         <w:t>C</w:t>
       </w:r>
       <w:r>
@@ -652,7 +1329,7 @@
           <w:sz w:val="24"/>
           <w:szCs w:val="24"/>
         </w:rPr>
-        <w:t>Admin</w:t>
+        <w:t>Database</w:t>
       </w:r>
     </w:p>
     <w:p>
@@ -673,27 +1350,6 @@
           <w:sz w:val="24"/>
           <w:szCs w:val="24"/>
         </w:rPr>
-        <w:t>Database</w:t>
-      </w:r>
-    </w:p>
-    <w:p>
-      <w:pPr>
-        <w:numPr>
-          <w:ilvl w:val="0"/>
-          <w:numId w:val="3"/>
-        </w:numPr>
-        <w:rPr>
-          <w:b/>
-          <w:sz w:val="24"/>
-          <w:szCs w:val="24"/>
-        </w:rPr>
-      </w:pPr>
-      <w:r>
-        <w:rPr>
-          <w:b/>
-          <w:sz w:val="24"/>
-          <w:szCs w:val="24"/>
-        </w:rPr>
         <w:t>Parking</w:t>
       </w:r>
     </w:p>
@@ -715,9 +1371,17 @@
       <w:pPr>
         <w:ind w:firstLine="720"/>
       </w:pPr>
+      <w:r>
+        <w:t>Calculator</w:t>
+      </w:r>
+    </w:p>
+    <w:p>
+      <w:pPr>
+        <w:ind w:firstLine="720"/>
+      </w:pPr>
       <w:proofErr w:type="spellStart"/>
       <w:r>
-        <w:t>FilterController</w:t>
+        <w:t>Controller_Class</w:t>
       </w:r>
       <w:proofErr w:type="spellEnd"/>
     </w:p>
@@ -737,7 +1401,10 @@
       </w:pPr>
       <w:proofErr w:type="spellStart"/>
       <w:r>
-        <w:t>SigninCintroller</w:t>
+        <w:t>IParking</w:t>
+      </w:r>
+      <w:r>
+        <w:t>Cintroller</w:t>
       </w:r>
       <w:proofErr w:type="spellEnd"/>
     </w:p>
@@ -747,7 +1414,10 @@
       </w:r>
       <w:proofErr w:type="spellStart"/>
       <w:r>
-        <w:t>ViewParkingLotController</w:t>
+        <w:t>ParkingSystem</w:t>
+      </w:r>
+      <w:r>
+        <w:t>Controller</w:t>
       </w:r>
       <w:proofErr w:type="spellEnd"/>
     </w:p>
@@ -762,7 +1432,7 @@
       </w:r>
       <w:proofErr w:type="spellStart"/>
       <w:r>
-        <w:t>CarParkRecords</w:t>
+        <w:t>NewUserService</w:t>
       </w:r>
       <w:proofErr w:type="spellEnd"/>
     </w:p>
@@ -772,17 +1442,41 @@
       </w:pPr>
       <w:proofErr w:type="spellStart"/>
       <w:r>
-        <w:t>SigninController</w:t>
+        <w:t>NewUserService</w:t>
+      </w:r>
+      <w:r>
+        <w:t>Imp</w:t>
       </w:r>
       <w:proofErr w:type="spellEnd"/>
     </w:p>
     <w:p>
+      <w:r>
+        <w:t>DAO:</w:t>
+      </w:r>
+    </w:p>
+    <w:p>
+      <w:r>
+        <w:tab/>
+      </w:r>
+      <w:proofErr w:type="spellStart"/>
+      <w:r>
+        <w:t>D</w:t>
+      </w:r>
+      <w:r>
+        <w:t>atabaseManager</w:t>
+      </w:r>
+      <w:proofErr w:type="spellEnd"/>
+    </w:p>
+    <w:p>
       <w:pPr>
         <w:ind w:firstLine="720"/>
       </w:pPr>
       <w:proofErr w:type="spellStart"/>
       <w:r>
-        <w:t>LoginMapper</w:t>
+        <w:t>I</w:t>
+      </w:r>
+      <w:r>
+        <w:t>DatabaseManager</w:t>
       </w:r>
       <w:proofErr w:type="spellEnd"/>
     </w:p>
@@ -790,9 +1484,11 @@
       <w:pPr>
         <w:ind w:firstLine="720"/>
       </w:pPr>
-      <w:r>
-        <w:t>Login</w:t>
-      </w:r>
+      <w:proofErr w:type="spellStart"/>
+      <w:r>
+        <w:t>NewUserRepository</w:t>
+      </w:r>
+      <w:proofErr w:type="spellEnd"/>
     </w:p>
     <w:p>
       <w:pPr>
@@ -800,7 +1496,7 @@
       </w:pPr>
       <w:proofErr w:type="spellStart"/>
       <w:r>
-        <w:t>UesrMapper</w:t>
+        <w:t>TempDatabasemanager</w:t>
       </w:r>
       <w:proofErr w:type="spellEnd"/>
     </w:p>
@@ -808,28 +1504,51 @@
       <w:pPr>
         <w:ind w:firstLine="720"/>
       </w:pPr>
-      <w:r>
-        <w:t>User</w:t>
-      </w:r>
-    </w:p>
-    <w:p/>
-    <w:p>
-      <w:r>
-        <w:t>DAO:</w:t>
-      </w:r>
-    </w:p>
-    <w:p>
-      <w:r>
-        <w:tab/>
-        <w:t>DAO</w:t>
-      </w:r>
-    </w:p>
-    <w:p>
       <w:proofErr w:type="spellStart"/>
       <w:r>
+        <w:t>UserDatabase</w:t>
+      </w:r>
+      <w:proofErr w:type="spellEnd"/>
+    </w:p>
+    <w:p>
+      <w:r>
+        <w:t xml:space="preserve">View </w:t>
+      </w:r>
+    </w:p>
+    <w:p>
+      <w:pPr>
+        <w:ind w:firstLine="720"/>
+      </w:pPr>
+      <w:proofErr w:type="spellStart"/>
+      <w:r>
+        <w:t>ParkingDisplay</w:t>
+      </w:r>
+      <w:proofErr w:type="spellEnd"/>
+    </w:p>
+    <w:p>
+      <w:pPr>
+        <w:ind w:firstLine="720"/>
+      </w:pPr>
+      <w:proofErr w:type="spellStart"/>
+      <w:r>
+        <w:t>SignInDisplay</w:t>
+      </w:r>
+      <w:proofErr w:type="spellEnd"/>
+    </w:p>
+    <w:p>
+      <w:pPr>
+        <w:ind w:firstLine="720"/>
+      </w:pPr>
+      <w:proofErr w:type="spellStart"/>
+      <w:r>
+        <w:t>SignUpDisplay</w:t>
+      </w:r>
+      <w:proofErr w:type="spellEnd"/>
+    </w:p>
+    <w:p>
+      <w:r>
         <w:t>Webapps</w:t>
       </w:r>
-      <w:proofErr w:type="spellEnd"/>
     </w:p>
     <w:p>
       <w:r>
@@ -1004,7 +1723,6 @@
           <w:sz w:val="28"/>
           <w:szCs w:val="28"/>
         </w:rPr>
-        <w:lastRenderedPageBreak/>
         <w:t xml:space="preserve">Use Case </w:t>
       </w:r>
       <w:r>
@@ -1068,7 +1786,7 @@
                     <pic:cNvPicPr preferRelativeResize="0"/>
                   </pic:nvPicPr>
                   <pic:blipFill>
-                    <a:blip r:embed="rId7"/>
+                    <a:blip r:embed="rId9"/>
                     <a:srcRect/>
                     <a:stretch>
                       <a:fillRect/>
@@ -1204,7 +1922,6 @@
           <w:sz w:val="28"/>
           <w:szCs w:val="28"/>
         </w:rPr>
-        <w:lastRenderedPageBreak/>
         <w:t>Defining the database and schemas</w:t>
       </w:r>
     </w:p>
@@ -1237,7 +1954,7 @@
                     <pic:cNvPicPr preferRelativeResize="0"/>
                   </pic:nvPicPr>
                   <pic:blipFill>
-                    <a:blip r:embed="rId8"/>
+                    <a:blip r:embed="rId10"/>
                     <a:srcRect/>
                     <a:stretch>
                       <a:fillRect/>
@@ -1458,31 +2175,48 @@
           <w:sz w:val="24"/>
           <w:szCs w:val="24"/>
         </w:rPr>
-        <w:t>Member: employee who reserved a stalls.</w:t>
-      </w:r>
-    </w:p>
-    <w:p>
-      <w:pPr>
-        <w:rPr>
-          <w:sz w:val="24"/>
-          <w:szCs w:val="24"/>
-        </w:rPr>
-      </w:pPr>
-    </w:p>
-    <w:p>
-      <w:pPr>
-        <w:rPr>
-          <w:b/>
-          <w:sz w:val="28"/>
-          <w:szCs w:val="28"/>
-        </w:rPr>
-      </w:pPr>
-      <w:r>
-        <w:rPr>
-          <w:b/>
-          <w:sz w:val="28"/>
-          <w:szCs w:val="28"/>
-        </w:rPr>
+        <w:t xml:space="preserve">Member: employee who reserved a </w:t>
+      </w:r>
+      <w:proofErr w:type="gramStart"/>
+      <w:r>
+        <w:rPr>
+          <w:sz w:val="24"/>
+          <w:szCs w:val="24"/>
+        </w:rPr>
+        <w:t>stalls</w:t>
+      </w:r>
+      <w:proofErr w:type="gramEnd"/>
+      <w:r>
+        <w:rPr>
+          <w:sz w:val="24"/>
+          <w:szCs w:val="24"/>
+        </w:rPr>
+        <w:t>.</w:t>
+      </w:r>
+    </w:p>
+    <w:p>
+      <w:pPr>
+        <w:rPr>
+          <w:sz w:val="24"/>
+          <w:szCs w:val="24"/>
+        </w:rPr>
+      </w:pPr>
+    </w:p>
+    <w:p>
+      <w:pPr>
+        <w:rPr>
+          <w:b/>
+          <w:sz w:val="28"/>
+          <w:szCs w:val="28"/>
+        </w:rPr>
+      </w:pPr>
+      <w:r>
+        <w:rPr>
+          <w:b/>
+          <w:sz w:val="28"/>
+          <w:szCs w:val="28"/>
+        </w:rPr>
+        <w:lastRenderedPageBreak/>
         <w:t xml:space="preserve">Description of the system architecture </w:t>
       </w:r>
     </w:p>
@@ -1507,23 +2241,7 @@
           <w:sz w:val="24"/>
           <w:szCs w:val="24"/>
         </w:rPr>
-        <w:t xml:space="preserve">Our project is a </w:t>
-      </w:r>
-      <w:proofErr w:type="spellStart"/>
-      <w:r>
-        <w:rPr>
-          <w:sz w:val="24"/>
-          <w:szCs w:val="24"/>
-        </w:rPr>
-        <w:t>multi layered</w:t>
-      </w:r>
-      <w:proofErr w:type="spellEnd"/>
-      <w:r>
-        <w:rPr>
-          <w:sz w:val="24"/>
-          <w:szCs w:val="24"/>
-        </w:rPr>
-        <w:t xml:space="preserve"> application:</w:t>
+        <w:t>Our project is a multi layered application:</w:t>
       </w:r>
     </w:p>
     <w:p>
@@ -1559,8 +2277,17 @@
           <w:sz w:val="24"/>
           <w:szCs w:val="24"/>
         </w:rPr>
-        <w:t>: connect with user, web page</w:t>
-      </w:r>
+        <w:t xml:space="preserve">: connect with user, web </w:t>
+      </w:r>
+      <w:proofErr w:type="gramStart"/>
+      <w:r>
+        <w:rPr>
+          <w:sz w:val="24"/>
+          <w:szCs w:val="24"/>
+        </w:rPr>
+        <w:t>page</w:t>
+      </w:r>
+      <w:proofErr w:type="gramEnd"/>
     </w:p>
     <w:p>
       <w:pPr>
@@ -1586,8 +2313,17 @@
           <w:sz w:val="24"/>
           <w:szCs w:val="24"/>
         </w:rPr>
-        <w:t>: manage application and connect with different layer</w:t>
-      </w:r>
+        <w:t xml:space="preserve">: manage application and connect with different </w:t>
+      </w:r>
+      <w:proofErr w:type="gramStart"/>
+      <w:r>
+        <w:rPr>
+          <w:sz w:val="24"/>
+          <w:szCs w:val="24"/>
+        </w:rPr>
+        <w:t>layer</w:t>
+      </w:r>
+      <w:proofErr w:type="gramEnd"/>
     </w:p>
     <w:p>
       <w:pPr>
@@ -1613,50 +2349,58 @@
           <w:sz w:val="24"/>
           <w:szCs w:val="24"/>
         </w:rPr>
-        <w:t>: connect with database</w:t>
-      </w:r>
-    </w:p>
-    <w:p>
-      <w:pPr>
-        <w:rPr>
-          <w:sz w:val="24"/>
-          <w:szCs w:val="24"/>
-        </w:rPr>
-      </w:pPr>
-    </w:p>
-    <w:p>
-      <w:pPr>
-        <w:rPr>
-          <w:b/>
-          <w:sz w:val="28"/>
-          <w:szCs w:val="28"/>
-        </w:rPr>
-      </w:pPr>
-    </w:p>
-    <w:p>
-      <w:pPr>
-        <w:rPr>
-          <w:b/>
-          <w:sz w:val="28"/>
-          <w:szCs w:val="28"/>
-        </w:rPr>
-      </w:pPr>
-    </w:p>
-    <w:p>
-      <w:pPr>
-        <w:rPr>
-          <w:b/>
-          <w:sz w:val="28"/>
-          <w:szCs w:val="28"/>
-        </w:rPr>
-      </w:pPr>
-      <w:r>
-        <w:rPr>
-          <w:b/>
-          <w:sz w:val="28"/>
-          <w:szCs w:val="28"/>
-        </w:rPr>
-        <w:lastRenderedPageBreak/>
+        <w:t xml:space="preserve">: connect with </w:t>
+      </w:r>
+      <w:proofErr w:type="gramStart"/>
+      <w:r>
+        <w:rPr>
+          <w:sz w:val="24"/>
+          <w:szCs w:val="24"/>
+        </w:rPr>
+        <w:t>database</w:t>
+      </w:r>
+      <w:proofErr w:type="gramEnd"/>
+    </w:p>
+    <w:p>
+      <w:pPr>
+        <w:rPr>
+          <w:sz w:val="24"/>
+          <w:szCs w:val="24"/>
+        </w:rPr>
+      </w:pPr>
+    </w:p>
+    <w:p>
+      <w:pPr>
+        <w:rPr>
+          <w:b/>
+          <w:sz w:val="28"/>
+          <w:szCs w:val="28"/>
+        </w:rPr>
+      </w:pPr>
+    </w:p>
+    <w:p>
+      <w:pPr>
+        <w:rPr>
+          <w:b/>
+          <w:sz w:val="28"/>
+          <w:szCs w:val="28"/>
+        </w:rPr>
+      </w:pPr>
+    </w:p>
+    <w:p>
+      <w:pPr>
+        <w:rPr>
+          <w:b/>
+          <w:sz w:val="28"/>
+          <w:szCs w:val="28"/>
+        </w:rPr>
+      </w:pPr>
+      <w:r>
+        <w:rPr>
+          <w:b/>
+          <w:sz w:val="28"/>
+          <w:szCs w:val="28"/>
+        </w:rPr>
         <w:t>Project plan:</w:t>
       </w:r>
     </w:p>
@@ -1717,7 +2461,25 @@
           <w:sz w:val="24"/>
           <w:szCs w:val="24"/>
         </w:rPr>
-        <w:t>If the user is new, an error message shows and a sign-up page opens.</w:t>
+        <w:t xml:space="preserve">If the user is new, an error message </w:t>
+      </w:r>
+      <w:proofErr w:type="gramStart"/>
+      <w:r>
+        <w:rPr>
+          <w:color w:val="24292E"/>
+          <w:sz w:val="24"/>
+          <w:szCs w:val="24"/>
+        </w:rPr>
+        <w:t>shows</w:t>
+      </w:r>
+      <w:proofErr w:type="gramEnd"/>
+      <w:r>
+        <w:rPr>
+          <w:color w:val="24292E"/>
+          <w:sz w:val="24"/>
+          <w:szCs w:val="24"/>
+        </w:rPr>
+        <w:t xml:space="preserve"> and a sign-up page opens.</w:t>
       </w:r>
     </w:p>
     <w:p>
@@ -1738,39 +2500,19 @@
           <w:sz w:val="30"/>
           <w:szCs w:val="30"/>
         </w:rPr>
-        <w:t xml:space="preserve">2. Sign up </w:t>
-      </w:r>
-    </w:p>
-    <w:p>
-      <w:pPr>
-        <w:shd w:val="clear" w:color="auto" w:fill="FFFFFF"/>
-        <w:spacing w:before="240" w:after="240"/>
-        <w:rPr>
-          <w:color w:val="24292E"/>
-          <w:sz w:val="24"/>
-          <w:szCs w:val="24"/>
-        </w:rPr>
-      </w:pPr>
-      <w:r>
-        <w:rPr>
-          <w:color w:val="24292E"/>
-          <w:sz w:val="24"/>
-          <w:szCs w:val="24"/>
-        </w:rPr>
-        <w:t>This feature will allow a new member to register for a stall. The member should enter personal information such as first name, last name, employee id, email id, address and contact number.</w:t>
-      </w:r>
-    </w:p>
-    <w:p>
-      <w:pPr>
-        <w:shd w:val="clear" w:color="auto" w:fill="FFFFFF"/>
-        <w:spacing w:before="360" w:after="240"/>
+        <w:t xml:space="preserve">2. Sign </w:t>
+      </w:r>
+      <w:proofErr w:type="gramStart"/>
+      <w:r>
         <w:rPr>
           <w:b/>
           <w:color w:val="24292E"/>
           <w:sz w:val="30"/>
           <w:szCs w:val="30"/>
         </w:rPr>
-      </w:pPr>
+        <w:t>up</w:t>
+      </w:r>
+      <w:proofErr w:type="gramEnd"/>
       <w:r>
         <w:rPr>
           <w:b/>
@@ -1778,7 +2520,7 @@
           <w:sz w:val="30"/>
           <w:szCs w:val="30"/>
         </w:rPr>
-        <w:t xml:space="preserve">3. Filter parking stalls, empty/full </w:t>
+        <w:t xml:space="preserve"> </w:t>
       </w:r>
     </w:p>
     <w:p>
@@ -1797,7 +2539,25 @@
           <w:sz w:val="24"/>
           <w:szCs w:val="24"/>
         </w:rPr>
-        <w:t>This feature will allow logged in admin and members to view a list of parking stalls, and also apply a custom filter on them.</w:t>
+        <w:t xml:space="preserve">This feature will allow a new member to register for a stall. The member should enter personal information such as first name, last name, employee id, email id, </w:t>
+      </w:r>
+      <w:proofErr w:type="gramStart"/>
+      <w:r>
+        <w:rPr>
+          <w:color w:val="24292E"/>
+          <w:sz w:val="24"/>
+          <w:szCs w:val="24"/>
+        </w:rPr>
+        <w:t>address</w:t>
+      </w:r>
+      <w:proofErr w:type="gramEnd"/>
+      <w:r>
+        <w:rPr>
+          <w:color w:val="24292E"/>
+          <w:sz w:val="24"/>
+          <w:szCs w:val="24"/>
+        </w:rPr>
+        <w:t xml:space="preserve"> and contact number.</w:t>
       </w:r>
     </w:p>
     <w:p>
@@ -1818,56 +2578,50 @@
           <w:sz w:val="30"/>
           <w:szCs w:val="30"/>
         </w:rPr>
-        <w:t>4. Invoice</w:t>
+        <w:t xml:space="preserve">3. Filter parking stalls, empty/full </w:t>
+      </w:r>
+    </w:p>
+    <w:p>
+      <w:pPr>
+        <w:shd w:val="clear" w:color="auto" w:fill="FFFFFF"/>
+        <w:spacing w:before="240" w:after="240"/>
+        <w:rPr>
+          <w:color w:val="24292E"/>
+          <w:sz w:val="24"/>
+          <w:szCs w:val="24"/>
+        </w:rPr>
+      </w:pPr>
+      <w:r>
+        <w:rPr>
+          <w:color w:val="24292E"/>
+          <w:sz w:val="24"/>
+          <w:szCs w:val="24"/>
+        </w:rPr>
+        <w:t xml:space="preserve">This feature will allow logged in admin and members to view a list of parking stalls, </w:t>
+      </w:r>
+      <w:proofErr w:type="gramStart"/>
+      <w:r>
+        <w:rPr>
+          <w:color w:val="24292E"/>
+          <w:sz w:val="24"/>
+          <w:szCs w:val="24"/>
+        </w:rPr>
+        <w:t>and also</w:t>
+      </w:r>
+      <w:proofErr w:type="gramEnd"/>
+      <w:r>
+        <w:rPr>
+          <w:color w:val="24292E"/>
+          <w:sz w:val="24"/>
+          <w:szCs w:val="24"/>
+        </w:rPr>
+        <w:t xml:space="preserve"> apply a custom filter on them.</w:t>
       </w:r>
     </w:p>
     <w:p>
       <w:pPr>
         <w:shd w:val="clear" w:color="auto" w:fill="FFFFFF"/>
         <w:spacing w:before="360" w:after="240"/>
-        <w:rPr>
-          <w:color w:val="24292E"/>
-          <w:sz w:val="24"/>
-          <w:szCs w:val="24"/>
-        </w:rPr>
-      </w:pPr>
-      <w:r>
-        <w:rPr>
-          <w:color w:val="24292E"/>
-          <w:sz w:val="24"/>
-          <w:szCs w:val="24"/>
-        </w:rPr>
-        <w:t>This feature shows the information related to the invoice for each parking stall such as payment method (cash/visa card</w:t>
-      </w:r>
-      <w:proofErr w:type="gramStart"/>
-      <w:r>
-        <w:rPr>
-          <w:color w:val="24292E"/>
-          <w:sz w:val="24"/>
-          <w:szCs w:val="24"/>
-        </w:rPr>
-        <w:t>) ,</w:t>
-      </w:r>
-      <w:proofErr w:type="gramEnd"/>
-      <w:r>
-        <w:rPr>
-          <w:color w:val="24292E"/>
-          <w:sz w:val="24"/>
-          <w:szCs w:val="24"/>
-        </w:rPr>
-        <w:t xml:space="preserve"> amount, parking stall number, license plate.</w:t>
-      </w:r>
-    </w:p>
-    <w:p>
-      <w:pPr>
-        <w:rPr>
-          <w:rtl/>
-        </w:rPr>
-      </w:pPr>
-    </w:p>
-    <w:p>
-      <w:pPr>
-        <w:spacing w:line="240" w:lineRule="auto"/>
         <w:rPr>
           <w:b/>
           <w:color w:val="24292E"/>
@@ -1882,6 +2636,70 @@
           <w:sz w:val="30"/>
           <w:szCs w:val="30"/>
         </w:rPr>
+        <w:t>4. Invoice</w:t>
+      </w:r>
+    </w:p>
+    <w:p>
+      <w:pPr>
+        <w:shd w:val="clear" w:color="auto" w:fill="FFFFFF"/>
+        <w:spacing w:before="360" w:after="240"/>
+        <w:rPr>
+          <w:color w:val="24292E"/>
+          <w:sz w:val="24"/>
+          <w:szCs w:val="24"/>
+        </w:rPr>
+      </w:pPr>
+      <w:r>
+        <w:rPr>
+          <w:color w:val="24292E"/>
+          <w:sz w:val="24"/>
+          <w:szCs w:val="24"/>
+        </w:rPr>
+        <w:t>This feature shows the information related to the invoice for each parking stall such as payment method (cash/visa card</w:t>
+      </w:r>
+      <w:proofErr w:type="gramStart"/>
+      <w:r>
+        <w:rPr>
+          <w:color w:val="24292E"/>
+          <w:sz w:val="24"/>
+          <w:szCs w:val="24"/>
+        </w:rPr>
+        <w:t>) ,</w:t>
+      </w:r>
+      <w:proofErr w:type="gramEnd"/>
+      <w:r>
+        <w:rPr>
+          <w:color w:val="24292E"/>
+          <w:sz w:val="24"/>
+          <w:szCs w:val="24"/>
+        </w:rPr>
+        <w:t xml:space="preserve"> amount, parking stall number, license plate.</w:t>
+      </w:r>
+    </w:p>
+    <w:p>
+      <w:pPr>
+        <w:rPr>
+          <w:rtl/>
+        </w:rPr>
+      </w:pPr>
+    </w:p>
+    <w:p>
+      <w:pPr>
+        <w:spacing w:line="240" w:lineRule="auto"/>
+        <w:rPr>
+          <w:b/>
+          <w:color w:val="24292E"/>
+          <w:sz w:val="30"/>
+          <w:szCs w:val="30"/>
+        </w:rPr>
+      </w:pPr>
+      <w:r>
+        <w:rPr>
+          <w:b/>
+          <w:color w:val="24292E"/>
+          <w:sz w:val="30"/>
+          <w:szCs w:val="30"/>
+        </w:rPr>
         <w:t>User Story</w:t>
       </w:r>
     </w:p>
@@ -1900,7 +2718,23 @@
           <w:color w:val="000000"/>
         </w:rPr>
         <w:br/>
-        <w:t>“As a car park owner, I want to check how long each car parks for and the busiest times so that I can track my profits”</w:t>
+        <w:t xml:space="preserve">“As a car park owner, I want to check how long each car parks for and the busiest times so that I can track my </w:t>
+      </w:r>
+      <w:proofErr w:type="gramStart"/>
+      <w:r>
+        <w:rPr>
+          <w:rFonts w:eastAsia="Times New Roman"/>
+          <w:color w:val="000000"/>
+        </w:rPr>
+        <w:t>profits</w:t>
+      </w:r>
+      <w:proofErr w:type="gramEnd"/>
+      <w:r>
+        <w:rPr>
+          <w:rFonts w:eastAsia="Times New Roman"/>
+          <w:color w:val="000000"/>
+        </w:rPr>
+        <w:t>”</w:t>
       </w:r>
     </w:p>
     <w:p>
@@ -1931,6 +2765,7 @@
           <w:sz w:val="30"/>
           <w:szCs w:val="30"/>
         </w:rPr>
+        <w:lastRenderedPageBreak/>
         <w:t>Acceptance test:</w:t>
       </w:r>
     </w:p>
@@ -1952,7 +2787,23 @@
           <w:rFonts w:eastAsia="Times New Roman"/>
           <w:color w:val="000000"/>
         </w:rPr>
-        <w:t>Cars can be </w:t>
+        <w:t xml:space="preserve">Cars can </w:t>
+      </w:r>
+      <w:proofErr w:type="gramStart"/>
+      <w:r>
+        <w:rPr>
+          <w:rFonts w:eastAsia="Times New Roman"/>
+          <w:color w:val="000000"/>
+        </w:rPr>
+        <w:t>be</w:t>
+      </w:r>
+      <w:proofErr w:type="gramEnd"/>
+      <w:r>
+        <w:rPr>
+          <w:rFonts w:eastAsia="Times New Roman"/>
+          <w:color w:val="000000"/>
+        </w:rPr>
+        <w:t> </w:t>
       </w:r>
     </w:p>
     <w:p>
@@ -1973,8 +2824,17 @@
           <w:rFonts w:eastAsia="Times New Roman"/>
           <w:color w:val="000000"/>
         </w:rPr>
-        <w:t>Each car spot displays plate no, time arrived, departure time and payment</w:t>
-      </w:r>
+        <w:t xml:space="preserve">Each car spot displays plate no, time arrived, departure time and </w:t>
+      </w:r>
+      <w:proofErr w:type="gramStart"/>
+      <w:r>
+        <w:rPr>
+          <w:rFonts w:eastAsia="Times New Roman"/>
+          <w:color w:val="000000"/>
+        </w:rPr>
+        <w:t>payment</w:t>
+      </w:r>
+      <w:proofErr w:type="gramEnd"/>
     </w:p>
     <w:p>
       <w:pPr>
@@ -1994,8 +2854,17 @@
           <w:rFonts w:eastAsia="Times New Roman"/>
           <w:color w:val="000000"/>
         </w:rPr>
-        <w:t>Admin overview of lot can be seen</w:t>
-      </w:r>
+        <w:t xml:space="preserve">Admin overview of lot can be </w:t>
+      </w:r>
+      <w:proofErr w:type="gramStart"/>
+      <w:r>
+        <w:rPr>
+          <w:rFonts w:eastAsia="Times New Roman"/>
+          <w:color w:val="000000"/>
+        </w:rPr>
+        <w:t>seen</w:t>
+      </w:r>
+      <w:proofErr w:type="gramEnd"/>
     </w:p>
     <w:p>
       <w:pPr>
@@ -2015,8 +2884,17 @@
           <w:rFonts w:eastAsia="Times New Roman"/>
           <w:color w:val="000000"/>
         </w:rPr>
-        <w:t>Admin overview displays number of spots filled</w:t>
-      </w:r>
+        <w:t xml:space="preserve">Admin overview displays number of spots </w:t>
+      </w:r>
+      <w:proofErr w:type="gramStart"/>
+      <w:r>
+        <w:rPr>
+          <w:rFonts w:eastAsia="Times New Roman"/>
+          <w:color w:val="000000"/>
+        </w:rPr>
+        <w:t>filled</w:t>
+      </w:r>
+      <w:proofErr w:type="gramEnd"/>
     </w:p>
     <w:p>
       <w:pPr>
@@ -2036,8 +2914,17 @@
           <w:rFonts w:eastAsia="Times New Roman"/>
           <w:color w:val="000000"/>
         </w:rPr>
-        <w:t>Payment can be made</w:t>
-      </w:r>
+        <w:t xml:space="preserve">Payment can be </w:t>
+      </w:r>
+      <w:proofErr w:type="gramStart"/>
+      <w:r>
+        <w:rPr>
+          <w:rFonts w:eastAsia="Times New Roman"/>
+          <w:color w:val="000000"/>
+        </w:rPr>
+        <w:t>made</w:t>
+      </w:r>
+      <w:proofErr w:type="gramEnd"/>
     </w:p>
     <w:p>
       <w:pPr>
@@ -2057,8 +2944,17 @@
           <w:rFonts w:eastAsia="Times New Roman"/>
           <w:color w:val="000000"/>
         </w:rPr>
-        <w:t>Drivers can pay for parking fees and fines</w:t>
-      </w:r>
+        <w:t xml:space="preserve">Drivers can pay for parking fees and </w:t>
+      </w:r>
+      <w:proofErr w:type="gramStart"/>
+      <w:r>
+        <w:rPr>
+          <w:rFonts w:eastAsia="Times New Roman"/>
+          <w:color w:val="000000"/>
+        </w:rPr>
+        <w:t>fines</w:t>
+      </w:r>
+      <w:proofErr w:type="gramEnd"/>
     </w:p>
     <w:p>
       <w:pPr>
@@ -2078,8 +2974,17 @@
           <w:rFonts w:eastAsia="Times New Roman"/>
           <w:color w:val="000000"/>
         </w:rPr>
-        <w:t>Fines can be assessed</w:t>
-      </w:r>
+        <w:t xml:space="preserve">Fines can be </w:t>
+      </w:r>
+      <w:proofErr w:type="gramStart"/>
+      <w:r>
+        <w:rPr>
+          <w:rFonts w:eastAsia="Times New Roman"/>
+          <w:color w:val="000000"/>
+        </w:rPr>
+        <w:t>assessed</w:t>
+      </w:r>
+      <w:proofErr w:type="gramEnd"/>
     </w:p>
     <w:p>
       <w:pPr>
@@ -2099,8 +3004,17 @@
           <w:rFonts w:eastAsia="Times New Roman"/>
           <w:color w:val="000000"/>
         </w:rPr>
-        <w:t>Admins can levy fines against cars in violation of rules</w:t>
-      </w:r>
+        <w:t xml:space="preserve">Admins can levy fines against cars in violation of </w:t>
+      </w:r>
+      <w:proofErr w:type="gramStart"/>
+      <w:r>
+        <w:rPr>
+          <w:rFonts w:eastAsia="Times New Roman"/>
+          <w:color w:val="000000"/>
+        </w:rPr>
+        <w:t>rules</w:t>
+      </w:r>
+      <w:proofErr w:type="gramEnd"/>
     </w:p>
     <w:p>
       <w:pPr>
@@ -2129,8 +3043,17 @@
           <w:rFonts w:eastAsia="Times New Roman"/>
           <w:color w:val="000000"/>
         </w:rPr>
-        <w:t xml:space="preserve"> displayed</w:t>
-      </w:r>
+        <w:t xml:space="preserve"> </w:t>
+      </w:r>
+      <w:proofErr w:type="gramStart"/>
+      <w:r>
+        <w:rPr>
+          <w:rFonts w:eastAsia="Times New Roman"/>
+          <w:color w:val="000000"/>
+        </w:rPr>
+        <w:t>displayed</w:t>
+      </w:r>
+      <w:proofErr w:type="gramEnd"/>
     </w:p>
     <w:p>
       <w:pPr>
@@ -2150,13 +3073,20 @@
           <w:rFonts w:eastAsia="Times New Roman"/>
           <w:color w:val="000000"/>
         </w:rPr>
-        <w:t>Admin overview displays total profit and a breakdown of profit</w:t>
-      </w:r>
+        <w:t xml:space="preserve">Admin overview displays total profit and a breakdown of </w:t>
+      </w:r>
+      <w:proofErr w:type="gramStart"/>
+      <w:r>
+        <w:rPr>
+          <w:rFonts w:eastAsia="Times New Roman"/>
+          <w:color w:val="000000"/>
+        </w:rPr>
+        <w:t>profit</w:t>
+      </w:r>
+      <w:proofErr w:type="gramEnd"/>
     </w:p>
     <w:p/>
     <w:sectPr>
-      <w:headerReference w:type="default" r:id="rId9"/>
-      <w:footerReference w:type="default" r:id="rId10"/>
       <w:pgSz w:w="11909" w:h="16834"/>
       <w:pgMar w:top="1440" w:right="1440" w:bottom="1440" w:left="1440" w:header="720" w:footer="720" w:gutter="0"/>
       <w:pgNumType w:start="1"/>
@@ -2167,7 +3097,7 @@
 </file>
 
 <file path=word/endnotes.xml><?xml version="1.0" encoding="utf-8"?>
-<w:endnotes xmlns:wpc="http://schemas.microsoft.com/office/word/2010/wordprocessingCanvas" xmlns:cx="http://schemas.microsoft.com/office/drawing/2014/chartex" xmlns:mc="http://schemas.openxmlformats.org/markup-compatibility/2006" xmlns:o="urn:schemas-microsoft-com:office:office" xmlns:r="http://schemas.openxmlformats.org/officeDocument/2006/relationships" xmlns:m="http://schemas.openxmlformats.org/officeDocument/2006/math" xmlns:v="urn:schemas-microsoft-com:vml" xmlns:wp14="http://schemas.microsoft.com/office/word/2010/wordprocessingDrawing" xmlns:wp="http://schemas.openxmlformats.org/drawingml/2006/wordprocessingDrawing" xmlns:w10="urn:schemas-microsoft-com:office:word" xmlns:w="http://schemas.openxmlformats.org/wordprocessingml/2006/main" xmlns:w14="http://schemas.microsoft.com/office/word/2010/wordml" xmlns:w15="http://schemas.microsoft.com/office/word/2012/wordml" xmlns:w16se="http://schemas.microsoft.com/office/word/2015/wordml/symex" xmlns:wpg="http://schemas.microsoft.com/office/word/2010/wordprocessingGroup" xmlns:wpi="http://schemas.microsoft.com/office/word/2010/wordprocessingInk" xmlns:wne="http://schemas.microsoft.com/office/word/2006/wordml" xmlns:wps="http://schemas.microsoft.com/office/word/2010/wordprocessingShape" mc:Ignorable="w14 w15 w16se wp14">
+<w:endnotes xmlns:wpc="http://schemas.microsoft.com/office/word/2010/wordprocessingCanvas" xmlns:cx="http://schemas.microsoft.com/office/drawing/2014/chartex" xmlns:cx1="http://schemas.microsoft.com/office/drawing/2015/9/8/chartex" xmlns:cx2="http://schemas.microsoft.com/office/drawing/2015/10/21/chartex" xmlns:cx3="http://schemas.microsoft.com/office/drawing/2016/5/9/chartex" xmlns:cx4="http://schemas.microsoft.com/office/drawing/2016/5/10/chartex" xmlns:cx5="http://schemas.microsoft.com/office/drawing/2016/5/11/chartex" xmlns:cx6="http://schemas.microsoft.com/office/drawing/2016/5/12/chartex" xmlns:cx7="http://schemas.microsoft.com/office/drawing/2016/5/13/chartex" xmlns:cx8="http://schemas.microsoft.com/office/drawing/2016/5/14/chartex" xmlns:mc="http://schemas.openxmlformats.org/markup-compatibility/2006" xmlns:aink="http://schemas.microsoft.com/office/drawing/2016/ink" xmlns:am3d="http://schemas.microsoft.com/office/drawing/2017/model3d" xmlns:o="urn:schemas-microsoft-com:office:office" xmlns:r="http://schemas.openxmlformats.org/officeDocument/2006/relationships" xmlns:m="http://schemas.openxmlformats.org/officeDocument/2006/math" xmlns:v="urn:schemas-microsoft-com:vml" xmlns:wp14="http://schemas.microsoft.com/office/word/2010/wordprocessingDrawing" xmlns:wp="http://schemas.openxmlformats.org/drawingml/2006/wordprocessingDrawing" xmlns:w10="urn:schemas-microsoft-com:office:word" xmlns:w="http://schemas.openxmlformats.org/wordprocessingml/2006/main" xmlns:w14="http://schemas.microsoft.com/office/word/2010/wordml" xmlns:w15="http://schemas.microsoft.com/office/word/2012/wordml" xmlns:w16cex="http://schemas.microsoft.com/office/word/2018/wordml/cex" xmlns:w16cid="http://schemas.microsoft.com/office/word/2016/wordml/cid" xmlns:w16="http://schemas.microsoft.com/office/word/2018/wordml" xmlns:w16se="http://schemas.microsoft.com/office/word/2015/wordml/symex" xmlns:wpg="http://schemas.microsoft.com/office/word/2010/wordprocessingGroup" xmlns:wpi="http://schemas.microsoft.com/office/word/2010/wordprocessingInk" xmlns:wne="http://schemas.microsoft.com/office/word/2006/wordml" xmlns:wps="http://schemas.microsoft.com/office/word/2010/wordprocessingShape" mc:Ignorable="w14 w15 w16se w16cid w16 w16cex wp14">
   <w:endnote w:type="separator" w:id="-1">
     <w:p>
       <w:pPr>
@@ -2191,14 +3121,8 @@
 </w:endnotes>
 </file>
 
-<file path=word/footer1.xml><?xml version="1.0" encoding="utf-8"?>
-<w:ftr xmlns:wpc="http://schemas.microsoft.com/office/word/2010/wordprocessingCanvas" xmlns:cx="http://schemas.microsoft.com/office/drawing/2014/chartex" xmlns:mc="http://schemas.openxmlformats.org/markup-compatibility/2006" xmlns:o="urn:schemas-microsoft-com:office:office" xmlns:r="http://schemas.openxmlformats.org/officeDocument/2006/relationships" xmlns:m="http://schemas.openxmlformats.org/officeDocument/2006/math" xmlns:v="urn:schemas-microsoft-com:vml" xmlns:wp14="http://schemas.microsoft.com/office/word/2010/wordprocessingDrawing" xmlns:wp="http://schemas.openxmlformats.org/drawingml/2006/wordprocessingDrawing" xmlns:w10="urn:schemas-microsoft-com:office:word" xmlns:w="http://schemas.openxmlformats.org/wordprocessingml/2006/main" xmlns:w14="http://schemas.microsoft.com/office/word/2010/wordml" xmlns:w15="http://schemas.microsoft.com/office/word/2012/wordml" xmlns:w16se="http://schemas.microsoft.com/office/word/2015/wordml/symex" xmlns:wpg="http://schemas.microsoft.com/office/word/2010/wordprocessingGroup" xmlns:wpi="http://schemas.microsoft.com/office/word/2010/wordprocessingInk" xmlns:wne="http://schemas.microsoft.com/office/word/2006/wordml" xmlns:wps="http://schemas.microsoft.com/office/word/2010/wordprocessingShape" mc:Ignorable="w14 w15 w16se wp14">
-  <w:p/>
-</w:ftr>
-</file>
-
 <file path=word/footnotes.xml><?xml version="1.0" encoding="utf-8"?>
-<w:footnotes xmlns:wpc="http://schemas.microsoft.com/office/word/2010/wordprocessingCanvas" xmlns:cx="http://schemas.microsoft.com/office/drawing/2014/chartex" xmlns:mc="http://schemas.openxmlformats.org/markup-compatibility/2006" xmlns:o="urn:schemas-microsoft-com:office:office" xmlns:r="http://schemas.openxmlformats.org/officeDocument/2006/relationships" xmlns:m="http://schemas.openxmlformats.org/officeDocument/2006/math" xmlns:v="urn:schemas-microsoft-com:vml" xmlns:wp14="http://schemas.microsoft.com/office/word/2010/wordprocessingDrawing" xmlns:wp="http://schemas.openxmlformats.org/drawingml/2006/wordprocessingDrawing" xmlns:w10="urn:schemas-microsoft-com:office:word" xmlns:w="http://schemas.openxmlformats.org/wordprocessingml/2006/main" xmlns:w14="http://schemas.microsoft.com/office/word/2010/wordml" xmlns:w15="http://schemas.microsoft.com/office/word/2012/wordml" xmlns:w16se="http://schemas.microsoft.com/office/word/2015/wordml/symex" xmlns:wpg="http://schemas.microsoft.com/office/word/2010/wordprocessingGroup" xmlns:wpi="http://schemas.microsoft.com/office/word/2010/wordprocessingInk" xmlns:wne="http://schemas.microsoft.com/office/word/2006/wordml" xmlns:wps="http://schemas.microsoft.com/office/word/2010/wordprocessingShape" mc:Ignorable="w14 w15 w16se wp14">
+<w:footnotes xmlns:wpc="http://schemas.microsoft.com/office/word/2010/wordprocessingCanvas" xmlns:cx="http://schemas.microsoft.com/office/drawing/2014/chartex" xmlns:cx1="http://schemas.microsoft.com/office/drawing/2015/9/8/chartex" xmlns:cx2="http://schemas.microsoft.com/office/drawing/2015/10/21/chartex" xmlns:cx3="http://schemas.microsoft.com/office/drawing/2016/5/9/chartex" xmlns:cx4="http://schemas.microsoft.com/office/drawing/2016/5/10/chartex" xmlns:cx5="http://schemas.microsoft.com/office/drawing/2016/5/11/chartex" xmlns:cx6="http://schemas.microsoft.com/office/drawing/2016/5/12/chartex" xmlns:cx7="http://schemas.microsoft.com/office/drawing/2016/5/13/chartex" xmlns:cx8="http://schemas.microsoft.com/office/drawing/2016/5/14/chartex" xmlns:mc="http://schemas.openxmlformats.org/markup-compatibility/2006" xmlns:aink="http://schemas.microsoft.com/office/drawing/2016/ink" xmlns:am3d="http://schemas.microsoft.com/office/drawing/2017/model3d" xmlns:o="urn:schemas-microsoft-com:office:office" xmlns:r="http://schemas.openxmlformats.org/officeDocument/2006/relationships" xmlns:m="http://schemas.openxmlformats.org/officeDocument/2006/math" xmlns:v="urn:schemas-microsoft-com:vml" xmlns:wp14="http://schemas.microsoft.com/office/word/2010/wordprocessingDrawing" xmlns:wp="http://schemas.openxmlformats.org/drawingml/2006/wordprocessingDrawing" xmlns:w10="urn:schemas-microsoft-com:office:word" xmlns:w="http://schemas.openxmlformats.org/wordprocessingml/2006/main" xmlns:w14="http://schemas.microsoft.com/office/word/2010/wordml" xmlns:w15="http://schemas.microsoft.com/office/word/2012/wordml" xmlns:w16cex="http://schemas.microsoft.com/office/word/2018/wordml/cex" xmlns:w16cid="http://schemas.microsoft.com/office/word/2016/wordml/cid" xmlns:w16="http://schemas.microsoft.com/office/word/2018/wordml" xmlns:w16se="http://schemas.microsoft.com/office/word/2015/wordml/symex" xmlns:wpg="http://schemas.microsoft.com/office/word/2010/wordprocessingGroup" xmlns:wpi="http://schemas.microsoft.com/office/word/2010/wordprocessingInk" xmlns:wne="http://schemas.microsoft.com/office/word/2006/wordml" xmlns:wps="http://schemas.microsoft.com/office/word/2010/wordprocessingShape" mc:Ignorable="w14 w15 w16se w16cid w16 w16cex wp14">
   <w:footnote w:type="separator" w:id="-1">
     <w:p>
       <w:pPr>
@@ -2222,14 +3146,8 @@
 </w:footnotes>
 </file>
 
-<file path=word/header1.xml><?xml version="1.0" encoding="utf-8"?>
-<w:hdr xmlns:wpc="http://schemas.microsoft.com/office/word/2010/wordprocessingCanvas" xmlns:cx="http://schemas.microsoft.com/office/drawing/2014/chartex" xmlns:mc="http://schemas.openxmlformats.org/markup-compatibility/2006" xmlns:o="urn:schemas-microsoft-com:office:office" xmlns:r="http://schemas.openxmlformats.org/officeDocument/2006/relationships" xmlns:m="http://schemas.openxmlformats.org/officeDocument/2006/math" xmlns:v="urn:schemas-microsoft-com:vml" xmlns:wp14="http://schemas.microsoft.com/office/word/2010/wordprocessingDrawing" xmlns:wp="http://schemas.openxmlformats.org/drawingml/2006/wordprocessingDrawing" xmlns:w10="urn:schemas-microsoft-com:office:word" xmlns:w="http://schemas.openxmlformats.org/wordprocessingml/2006/main" xmlns:w14="http://schemas.microsoft.com/office/word/2010/wordml" xmlns:w15="http://schemas.microsoft.com/office/word/2012/wordml" xmlns:w16se="http://schemas.microsoft.com/office/word/2015/wordml/symex" xmlns:wpg="http://schemas.microsoft.com/office/word/2010/wordprocessingGroup" xmlns:wpi="http://schemas.microsoft.com/office/word/2010/wordprocessingInk" xmlns:wne="http://schemas.microsoft.com/office/word/2006/wordml" xmlns:wps="http://schemas.microsoft.com/office/word/2010/wordprocessingShape" mc:Ignorable="w14 w15 w16se wp14">
-  <w:p/>
-</w:hdr>
-</file>
-
 <file path=word/numbering.xml><?xml version="1.0" encoding="utf-8"?>
-<w:numbering xmlns:wpc="http://schemas.microsoft.com/office/word/2010/wordprocessingCanvas" xmlns:cx="http://schemas.microsoft.com/office/drawing/2014/chartex" xmlns:mc="http://schemas.openxmlformats.org/markup-compatibility/2006" xmlns:o="urn:schemas-microsoft-com:office:office" xmlns:r="http://schemas.openxmlformats.org/officeDocument/2006/relationships" xmlns:m="http://schemas.openxmlformats.org/officeDocument/2006/math" xmlns:v="urn:schemas-microsoft-com:vml" xmlns:wp14="http://schemas.microsoft.com/office/word/2010/wordprocessingDrawing" xmlns:wp="http://schemas.openxmlformats.org/drawingml/2006/wordprocessingDrawing" xmlns:w10="urn:schemas-microsoft-com:office:word" xmlns:w="http://schemas.openxmlformats.org/wordprocessingml/2006/main" xmlns:w14="http://schemas.microsoft.com/office/word/2010/wordml" xmlns:w15="http://schemas.microsoft.com/office/word/2012/wordml" xmlns:w16se="http://schemas.microsoft.com/office/word/2015/wordml/symex" xmlns:wpg="http://schemas.microsoft.com/office/word/2010/wordprocessingGroup" xmlns:wpi="http://schemas.microsoft.com/office/word/2010/wordprocessingInk" xmlns:wne="http://schemas.microsoft.com/office/word/2006/wordml" xmlns:wps="http://schemas.microsoft.com/office/word/2010/wordprocessingShape" mc:Ignorable="w14 w15 w16se wp14">
+<w:numbering xmlns:wpc="http://schemas.microsoft.com/office/word/2010/wordprocessingCanvas" xmlns:cx="http://schemas.microsoft.com/office/drawing/2014/chartex" xmlns:cx1="http://schemas.microsoft.com/office/drawing/2015/9/8/chartex" xmlns:cx2="http://schemas.microsoft.com/office/drawing/2015/10/21/chartex" xmlns:cx3="http://schemas.microsoft.com/office/drawing/2016/5/9/chartex" xmlns:cx4="http://schemas.microsoft.com/office/drawing/2016/5/10/chartex" xmlns:cx5="http://schemas.microsoft.com/office/drawing/2016/5/11/chartex" xmlns:cx6="http://schemas.microsoft.com/office/drawing/2016/5/12/chartex" xmlns:cx7="http://schemas.microsoft.com/office/drawing/2016/5/13/chartex" xmlns:cx8="http://schemas.microsoft.com/office/drawing/2016/5/14/chartex" xmlns:mc="http://schemas.openxmlformats.org/markup-compatibility/2006" xmlns:aink="http://schemas.microsoft.com/office/drawing/2016/ink" xmlns:am3d="http://schemas.microsoft.com/office/drawing/2017/model3d" xmlns:o="urn:schemas-microsoft-com:office:office" xmlns:r="http://schemas.openxmlformats.org/officeDocument/2006/relationships" xmlns:m="http://schemas.openxmlformats.org/officeDocument/2006/math" xmlns:v="urn:schemas-microsoft-com:vml" xmlns:wp14="http://schemas.microsoft.com/office/word/2010/wordprocessingDrawing" xmlns:wp="http://schemas.openxmlformats.org/drawingml/2006/wordprocessingDrawing" xmlns:w10="urn:schemas-microsoft-com:office:word" xmlns:w="http://schemas.openxmlformats.org/wordprocessingml/2006/main" xmlns:w14="http://schemas.microsoft.com/office/word/2010/wordml" xmlns:w15="http://schemas.microsoft.com/office/word/2012/wordml" xmlns:w16cex="http://schemas.microsoft.com/office/word/2018/wordml/cex" xmlns:w16cid="http://schemas.microsoft.com/office/word/2016/wordml/cid" xmlns:w16="http://schemas.microsoft.com/office/word/2018/wordml" xmlns:w16se="http://schemas.microsoft.com/office/word/2015/wordml/symex" xmlns:wpg="http://schemas.microsoft.com/office/word/2010/wordprocessingGroup" xmlns:wpi="http://schemas.microsoft.com/office/word/2010/wordprocessingInk" xmlns:wne="http://schemas.microsoft.com/office/word/2006/wordml" xmlns:wps="http://schemas.microsoft.com/office/word/2010/wordprocessingShape" mc:Ignorable="w14 w15 w16se w16cid w16 w16cex wp14">
   <w:abstractNum w:abstractNumId="0" w15:restartNumberingAfterBreak="0">
     <w:nsid w:val="03B03241"/>
     <w:multiLevelType w:val="multilevel"/>
@@ -2344,6 +3262,121 @@
     </w:lvl>
   </w:abstractNum>
   <w:abstractNum w:abstractNumId="1" w15:restartNumberingAfterBreak="0">
+    <w:nsid w:val="0CB705D5"/>
+    <w:multiLevelType w:val="multilevel"/>
+    <w:tmpl w:val="8D0EC07A"/>
+    <w:lvl w:ilvl="0">
+      <w:start w:val="1"/>
+      <w:numFmt w:val="bullet"/>
+      <w:lvlText w:val="●"/>
+      <w:lvlJc w:val="left"/>
+      <w:pPr>
+        <w:ind w:left="720" w:hanging="360"/>
+      </w:pPr>
+      <w:rPr>
+        <w:sz w:val="24"/>
+        <w:szCs w:val="24"/>
+        <w:u w:val="none"/>
+      </w:rPr>
+    </w:lvl>
+    <w:lvl w:ilvl="1">
+      <w:start w:val="1"/>
+      <w:numFmt w:val="bullet"/>
+      <w:lvlText w:val="○"/>
+      <w:lvlJc w:val="left"/>
+      <w:pPr>
+        <w:ind w:left="1440" w:hanging="360"/>
+      </w:pPr>
+      <w:rPr>
+        <w:u w:val="none"/>
+      </w:rPr>
+    </w:lvl>
+    <w:lvl w:ilvl="2">
+      <w:start w:val="1"/>
+      <w:numFmt w:val="bullet"/>
+      <w:lvlText w:val="■"/>
+      <w:lvlJc w:val="left"/>
+      <w:pPr>
+        <w:ind w:left="2160" w:hanging="360"/>
+      </w:pPr>
+      <w:rPr>
+        <w:u w:val="none"/>
+      </w:rPr>
+    </w:lvl>
+    <w:lvl w:ilvl="3">
+      <w:start w:val="1"/>
+      <w:numFmt w:val="bullet"/>
+      <w:lvlText w:val="●"/>
+      <w:lvlJc w:val="left"/>
+      <w:pPr>
+        <w:ind w:left="2880" w:hanging="360"/>
+      </w:pPr>
+      <w:rPr>
+        <w:u w:val="none"/>
+      </w:rPr>
+    </w:lvl>
+    <w:lvl w:ilvl="4">
+      <w:start w:val="1"/>
+      <w:numFmt w:val="bullet"/>
+      <w:lvlText w:val="○"/>
+      <w:lvlJc w:val="left"/>
+      <w:pPr>
+        <w:ind w:left="3600" w:hanging="360"/>
+      </w:pPr>
+      <w:rPr>
+        <w:u w:val="none"/>
+      </w:rPr>
+    </w:lvl>
+    <w:lvl w:ilvl="5">
+      <w:start w:val="1"/>
+      <w:numFmt w:val="bullet"/>
+      <w:lvlText w:val="■"/>
+      <w:lvlJc w:val="left"/>
+      <w:pPr>
+        <w:ind w:left="4320" w:hanging="360"/>
+      </w:pPr>
+      <w:rPr>
+        <w:u w:val="none"/>
+      </w:rPr>
+    </w:lvl>
+    <w:lvl w:ilvl="6">
+      <w:start w:val="1"/>
+      <w:numFmt w:val="bullet"/>
+      <w:lvlText w:val="●"/>
+      <w:lvlJc w:val="left"/>
+      <w:pPr>
+        <w:ind w:left="5040" w:hanging="360"/>
+      </w:pPr>
+      <w:rPr>
+        <w:u w:val="none"/>
+      </w:rPr>
+    </w:lvl>
+    <w:lvl w:ilvl="7">
+      <w:start w:val="1"/>
+      <w:numFmt w:val="bullet"/>
+      <w:lvlText w:val="○"/>
+      <w:lvlJc w:val="left"/>
+      <w:pPr>
+        <w:ind w:left="5760" w:hanging="360"/>
+      </w:pPr>
+      <w:rPr>
+        <w:u w:val="none"/>
+      </w:rPr>
+    </w:lvl>
+    <w:lvl w:ilvl="8">
+      <w:start w:val="1"/>
+      <w:numFmt w:val="bullet"/>
+      <w:lvlText w:val="■"/>
+      <w:lvlJc w:val="left"/>
+      <w:pPr>
+        <w:ind w:left="6480" w:hanging="360"/>
+      </w:pPr>
+      <w:rPr>
+        <w:u w:val="none"/>
+      </w:rPr>
+    </w:lvl>
+  </w:abstractNum>
+  <w:abstractNum w:abstractNumId="2" w15:restartNumberingAfterBreak="0">
     <w:nsid w:val="3EB02375"/>
     <w:multiLevelType w:val="multilevel"/>
     <w:tmpl w:val="FCB8BA26"/>
@@ -2456,7 +3489,7 @@
       </w:rPr>
     </w:lvl>
   </w:abstractNum>
-  <w:abstractNum w:abstractNumId="2" w15:restartNumberingAfterBreak="0">
+  <w:abstractNum w:abstractNumId="3" w15:restartNumberingAfterBreak="0">
     <w:nsid w:val="62DA1E2E"/>
     <w:multiLevelType w:val="multilevel"/>
     <w:tmpl w:val="15EC6758"/>
@@ -2569,7 +3602,7 @@
       </w:rPr>
     </w:lvl>
   </w:abstractNum>
-  <w:abstractNum w:abstractNumId="3" w15:restartNumberingAfterBreak="0">
+  <w:abstractNum w:abstractNumId="4" w15:restartNumberingAfterBreak="0">
     <w:nsid w:val="67CF4B50"/>
     <w:multiLevelType w:val="multilevel"/>
     <w:tmpl w:val="FEC45FDA"/>
@@ -2722,19 +3755,22 @@
     <w:abstractNumId w:val="0"/>
   </w:num>
   <w:num w:numId="2">
-    <w:abstractNumId w:val="1"/>
+    <w:abstractNumId w:val="2"/>
   </w:num>
   <w:num w:numId="3">
-    <w:abstractNumId w:val="2"/>
+    <w:abstractNumId w:val="3"/>
   </w:num>
   <w:num w:numId="4">
-    <w:abstractNumId w:val="3"/>
+    <w:abstractNumId w:val="4"/>
+  </w:num>
+  <w:num w:numId="5">
+    <w:abstractNumId w:val="1"/>
   </w:num>
 </w:numbering>
 </file>
 
 <file path=word/styles.xml><?xml version="1.0" encoding="utf-8"?>
-<w:styles xmlns:mc="http://schemas.openxmlformats.org/markup-compatibility/2006" xmlns:r="http://schemas.openxmlformats.org/officeDocument/2006/relationships" xmlns:w="http://schemas.openxmlformats.org/wordprocessingml/2006/main" xmlns:w14="http://schemas.microsoft.com/office/word/2010/wordml" xmlns:w15="http://schemas.microsoft.com/office/word/2012/wordml" xmlns:w16se="http://schemas.microsoft.com/office/word/2015/wordml/symex" mc:Ignorable="w14 w15 w16se">
+<w:styles xmlns:mc="http://schemas.openxmlformats.org/markup-compatibility/2006" xmlns:r="http://schemas.openxmlformats.org/officeDocument/2006/relationships" xmlns:w="http://schemas.openxmlformats.org/wordprocessingml/2006/main" xmlns:w14="http://schemas.microsoft.com/office/word/2010/wordml" xmlns:w15="http://schemas.microsoft.com/office/word/2012/wordml" xmlns:w16cex="http://schemas.microsoft.com/office/word/2018/wordml/cex" xmlns:w16cid="http://schemas.microsoft.com/office/word/2016/wordml/cid" xmlns:w16="http://schemas.microsoft.com/office/word/2018/wordml" xmlns:w16se="http://schemas.microsoft.com/office/word/2015/wordml/symex" mc:Ignorable="w14 w15 w16se w16cid w16 w16cex">
   <w:docDefaults>
     <w:rPrDefault>
       <w:rPr>
@@ -2750,7 +3786,7 @@
       </w:pPr>
     </w:pPrDefault>
   </w:docDefaults>
-  <w:latentStyles w:defLockedState="0" w:defUIPriority="99" w:defSemiHidden="0" w:defUnhideWhenUsed="0" w:defQFormat="0" w:count="371">
+  <w:latentStyles w:defLockedState="0" w:defUIPriority="99" w:defSemiHidden="0" w:defUnhideWhenUsed="0" w:defQFormat="0" w:count="376">
     <w:lsdException w:name="Normal" w:uiPriority="0" w:qFormat="1"/>
     <w:lsdException w:name="heading 1" w:uiPriority="9" w:qFormat="1"/>
     <w:lsdException w:name="heading 2" w:semiHidden="1" w:uiPriority="9" w:unhideWhenUsed="1" w:qFormat="1"/>
@@ -3122,6 +4158,11 @@
     <w:lsdException w:name="List Table 5 Dark Accent 6" w:uiPriority="50"/>
     <w:lsdException w:name="List Table 6 Colorful Accent 6" w:uiPriority="51"/>
     <w:lsdException w:name="List Table 7 Colorful Accent 6" w:uiPriority="52"/>
+    <w:lsdException w:name="Mention" w:semiHidden="1" w:unhideWhenUsed="1"/>
+    <w:lsdException w:name="Smart Hyperlink" w:semiHidden="1" w:unhideWhenUsed="1"/>
+    <w:lsdException w:name="Hashtag" w:semiHidden="1" w:unhideWhenUsed="1"/>
+    <w:lsdException w:name="Unresolved Mention" w:semiHidden="1" w:unhideWhenUsed="1"/>
+    <w:lsdException w:name="Smart Link" w:semiHidden="1" w:unhideWhenUsed="1"/>
   </w:latentStyles>
   <w:style w:type="paragraph" w:default="1" w:styleId="Normal">
     <w:name w:val="Normal"/>
@@ -3315,6 +4356,50 @@
       <w:sz w:val="24"/>
       <w:szCs w:val="24"/>
     </w:rPr>
+  </w:style>
+  <w:style w:type="paragraph" w:styleId="Header">
+    <w:name w:val="header"/>
+    <w:basedOn w:val="Normal"/>
+    <w:link w:val="HeaderChar"/>
+    <w:uiPriority w:val="99"/>
+    <w:unhideWhenUsed/>
+    <w:rsid w:val="008A6F4F"/>
+    <w:pPr>
+      <w:tabs>
+        <w:tab w:val="center" w:pos="4680"/>
+        <w:tab w:val="right" w:pos="9360"/>
+      </w:tabs>
+      <w:spacing w:line="240" w:lineRule="auto"/>
+    </w:pPr>
+  </w:style>
+  <w:style w:type="character" w:customStyle="1" w:styleId="HeaderChar">
+    <w:name w:val="Header Char"/>
+    <w:basedOn w:val="DefaultParagraphFont"/>
+    <w:link w:val="Header"/>
+    <w:uiPriority w:val="99"/>
+    <w:rsid w:val="008A6F4F"/>
+  </w:style>
+  <w:style w:type="paragraph" w:styleId="Footer">
+    <w:name w:val="footer"/>
+    <w:basedOn w:val="Normal"/>
+    <w:link w:val="FooterChar"/>
+    <w:uiPriority w:val="99"/>
+    <w:unhideWhenUsed/>
+    <w:rsid w:val="008A6F4F"/>
+    <w:pPr>
+      <w:tabs>
+        <w:tab w:val="center" w:pos="4680"/>
+        <w:tab w:val="right" w:pos="9360"/>
+      </w:tabs>
+      <w:spacing w:line="240" w:lineRule="auto"/>
+    </w:pPr>
+  </w:style>
+  <w:style w:type="character" w:customStyle="1" w:styleId="FooterChar">
+    <w:name w:val="Footer Char"/>
+    <w:basedOn w:val="DefaultParagraphFont"/>
+    <w:link w:val="Footer"/>
+    <w:uiPriority w:val="99"/>
+    <w:rsid w:val="008A6F4F"/>
   </w:style>
 </w:styles>
 </file>

</xml_diff>